<commit_message>
Updating build and templates
</commit_message>
<xml_diff>
--- a/templates/reference.docx
+++ b/templates/reference.docx
@@ -1,17 +1,16 @@
 
 <file path=word/document.xml><?xml version="1.0" encoding="utf-8"?>
-<w:document xmlns:wpc="http://schemas.microsoft.com/office/word/2010/wordprocessingCanvas" xmlns:cx="http://schemas.microsoft.com/office/drawing/2014/chartex" xmlns:cx1="http://schemas.microsoft.com/office/drawing/2015/9/8/chartex" xmlns:cx2="http://schemas.microsoft.com/office/drawing/2015/10/21/chartex" xmlns:cx3="http://schemas.microsoft.com/office/drawing/2016/5/9/chartex" xmlns:cx4="http://schemas.microsoft.com/office/drawing/2016/5/10/chartex" xmlns:cx5="http://schemas.microsoft.com/office/drawing/2016/5/11/chartex" xmlns:cx6="http://schemas.microsoft.com/office/drawing/2016/5/12/chartex" xmlns:cx7="http://schemas.microsoft.com/office/drawing/2016/5/13/chartex" xmlns:cx8="http://schemas.microsoft.com/office/drawing/2016/5/14/chartex" xmlns:mc="http://schemas.openxmlformats.org/markup-compatibility/2006" xmlns:aink="http://schemas.microsoft.com/office/drawing/2016/ink" xmlns:am3d="http://schemas.microsoft.com/office/drawing/2017/model3d" xmlns:o="urn:schemas-microsoft-com:office:office" xmlns:r="http://schemas.openxmlformats.org/officeDocument/2006/relationships" xmlns:m="http://schemas.openxmlformats.org/officeDocument/2006/math" xmlns:v="urn:schemas-microsoft-com:vml" xmlns:wp14="http://schemas.microsoft.com/office/word/2010/wordprocessingDrawing" xmlns:wp="http://schemas.openxmlformats.org/drawingml/2006/wordprocessingDrawing" xmlns:w10="urn:schemas-microsoft-com:office:word" xmlns:w="http://schemas.openxmlformats.org/wordprocessingml/2006/main" xmlns:w14="http://schemas.microsoft.com/office/word/2010/wordml" xmlns:w15="http://schemas.microsoft.com/office/word/2012/wordml" xmlns:w16cex="http://schemas.microsoft.com/office/word/2018/wordml/cex" xmlns:w16cid="http://schemas.microsoft.com/office/word/2016/wordml/cid" xmlns:w16="http://schemas.microsoft.com/office/word/2018/wordml" xmlns:w16se="http://schemas.microsoft.com/office/word/2015/wordml/symex" xmlns:wpg="http://schemas.microsoft.com/office/word/2010/wordprocessingGroup" xmlns:wpi="http://schemas.microsoft.com/office/word/2010/wordprocessingInk" xmlns:wne="http://schemas.microsoft.com/office/word/2006/wordml" xmlns:wps="http://schemas.microsoft.com/office/word/2010/wordprocessingShape" mc:Ignorable="w14 w15 w16se w16cid w16 w16cex wp14">
+<w:document xmlns:wpc="http://schemas.microsoft.com/office/word/2010/wordprocessingCanvas" xmlns:cx="http://schemas.microsoft.com/office/drawing/2014/chartex" xmlns:cx1="http://schemas.microsoft.com/office/drawing/2015/9/8/chartex" xmlns:cx2="http://schemas.microsoft.com/office/drawing/2015/10/21/chartex" xmlns:cx3="http://schemas.microsoft.com/office/drawing/2016/5/9/chartex" xmlns:cx4="http://schemas.microsoft.com/office/drawing/2016/5/10/chartex" xmlns:cx5="http://schemas.microsoft.com/office/drawing/2016/5/11/chartex" xmlns:cx6="http://schemas.microsoft.com/office/drawing/2016/5/12/chartex" xmlns:cx7="http://schemas.microsoft.com/office/drawing/2016/5/13/chartex" xmlns:cx8="http://schemas.microsoft.com/office/drawing/2016/5/14/chartex" xmlns:mc="http://schemas.openxmlformats.org/markup-compatibility/2006" xmlns:aink="http://schemas.microsoft.com/office/drawing/2016/ink" xmlns:am3d="http://schemas.microsoft.com/office/drawing/2017/model3d" xmlns:o="urn:schemas-microsoft-com:office:office" xmlns:oel="http://schemas.microsoft.com/office/2019/extlst" xmlns:r="http://schemas.openxmlformats.org/officeDocument/2006/relationships" xmlns:m="http://schemas.openxmlformats.org/officeDocument/2006/math" xmlns:v="urn:schemas-microsoft-com:vml" xmlns:wp14="http://schemas.microsoft.com/office/word/2010/wordprocessingDrawing" xmlns:wp="http://schemas.openxmlformats.org/drawingml/2006/wordprocessingDrawing" xmlns:w10="urn:schemas-microsoft-com:office:word" xmlns:w="http://schemas.openxmlformats.org/wordprocessingml/2006/main" xmlns:w14="http://schemas.microsoft.com/office/word/2010/wordml" xmlns:w15="http://schemas.microsoft.com/office/word/2012/wordml" xmlns:w16cex="http://schemas.microsoft.com/office/word/2018/wordml/cex" xmlns:w16cid="http://schemas.microsoft.com/office/word/2016/wordml/cid" xmlns:w16="http://schemas.microsoft.com/office/word/2018/wordml" xmlns:w16sdtdh="http://schemas.microsoft.com/office/word/2020/wordml/sdtdatahash" xmlns:w16se="http://schemas.microsoft.com/office/word/2015/wordml/symex" xmlns:wpg="http://schemas.microsoft.com/office/word/2010/wordprocessingGroup" xmlns:wpi="http://schemas.microsoft.com/office/word/2010/wordprocessingInk" xmlns:wne="http://schemas.microsoft.com/office/word/2006/wordml" xmlns:wps="http://schemas.microsoft.com/office/word/2010/wordprocessingShape" mc:Ignorable="w14 w15 w16se w16cid w16 w16cex w16sdtdh wp14">
+  <w:background w:color="FFFFFF" w:themeColor="background1"/>
   <w:body>
-    <w:p>
-      <w:pPr>
-        <w:pStyle w:val="Heading1"/>
-      </w:pPr>
-    </w:p>
+    <w:p/>
     <w:sectPr>
       <w:headerReference w:type="even" r:id="rId8"/>
       <w:headerReference w:type="default" r:id="rId9"/>
       <w:footerReference w:type="even" r:id="rId10"/>
       <w:footerReference w:type="default" r:id="rId11"/>
+      <w:headerReference w:type="first" r:id="rId12"/>
+      <w:footerReference w:type="first" r:id="rId13"/>
       <w:pgSz w:w="11900" w:h="16840"/>
       <w:pgMar w:top="1440" w:right="1440" w:bottom="1440" w:left="1440" w:header="708" w:footer="708" w:gutter="0"/>
       <w:cols w:space="708"/>
@@ -23,7 +22,7 @@
 </file>
 
 <file path=word/endnotes.xml><?xml version="1.0" encoding="utf-8"?>
-<w:endnotes xmlns:wpc="http://schemas.microsoft.com/office/word/2010/wordprocessingCanvas" xmlns:cx="http://schemas.microsoft.com/office/drawing/2014/chartex" xmlns:cx1="http://schemas.microsoft.com/office/drawing/2015/9/8/chartex" xmlns:cx2="http://schemas.microsoft.com/office/drawing/2015/10/21/chartex" xmlns:cx3="http://schemas.microsoft.com/office/drawing/2016/5/9/chartex" xmlns:cx4="http://schemas.microsoft.com/office/drawing/2016/5/10/chartex" xmlns:cx5="http://schemas.microsoft.com/office/drawing/2016/5/11/chartex" xmlns:cx6="http://schemas.microsoft.com/office/drawing/2016/5/12/chartex" xmlns:cx7="http://schemas.microsoft.com/office/drawing/2016/5/13/chartex" xmlns:cx8="http://schemas.microsoft.com/office/drawing/2016/5/14/chartex" xmlns:mc="http://schemas.openxmlformats.org/markup-compatibility/2006" xmlns:aink="http://schemas.microsoft.com/office/drawing/2016/ink" xmlns:am3d="http://schemas.microsoft.com/office/drawing/2017/model3d" xmlns:o="urn:schemas-microsoft-com:office:office" xmlns:r="http://schemas.openxmlformats.org/officeDocument/2006/relationships" xmlns:m="http://schemas.openxmlformats.org/officeDocument/2006/math" xmlns:v="urn:schemas-microsoft-com:vml" xmlns:wp14="http://schemas.microsoft.com/office/word/2010/wordprocessingDrawing" xmlns:wp="http://schemas.openxmlformats.org/drawingml/2006/wordprocessingDrawing" xmlns:w10="urn:schemas-microsoft-com:office:word" xmlns:w="http://schemas.openxmlformats.org/wordprocessingml/2006/main" xmlns:w14="http://schemas.microsoft.com/office/word/2010/wordml" xmlns:w15="http://schemas.microsoft.com/office/word/2012/wordml" xmlns:w16cex="http://schemas.microsoft.com/office/word/2018/wordml/cex" xmlns:w16cid="http://schemas.microsoft.com/office/word/2016/wordml/cid" xmlns:w16="http://schemas.microsoft.com/office/word/2018/wordml" xmlns:w16se="http://schemas.microsoft.com/office/word/2015/wordml/symex" xmlns:wpg="http://schemas.microsoft.com/office/word/2010/wordprocessingGroup" xmlns:wpi="http://schemas.microsoft.com/office/word/2010/wordprocessingInk" xmlns:wne="http://schemas.microsoft.com/office/word/2006/wordml" xmlns:wps="http://schemas.microsoft.com/office/word/2010/wordprocessingShape" mc:Ignorable="w14 w15 w16se w16cid w16 w16cex wp14">
+<w:endnotes xmlns:wpc="http://schemas.microsoft.com/office/word/2010/wordprocessingCanvas" xmlns:cx="http://schemas.microsoft.com/office/drawing/2014/chartex" xmlns:cx1="http://schemas.microsoft.com/office/drawing/2015/9/8/chartex" xmlns:cx2="http://schemas.microsoft.com/office/drawing/2015/10/21/chartex" xmlns:cx3="http://schemas.microsoft.com/office/drawing/2016/5/9/chartex" xmlns:cx4="http://schemas.microsoft.com/office/drawing/2016/5/10/chartex" xmlns:cx5="http://schemas.microsoft.com/office/drawing/2016/5/11/chartex" xmlns:cx6="http://schemas.microsoft.com/office/drawing/2016/5/12/chartex" xmlns:cx7="http://schemas.microsoft.com/office/drawing/2016/5/13/chartex" xmlns:cx8="http://schemas.microsoft.com/office/drawing/2016/5/14/chartex" xmlns:mc="http://schemas.openxmlformats.org/markup-compatibility/2006" xmlns:aink="http://schemas.microsoft.com/office/drawing/2016/ink" xmlns:am3d="http://schemas.microsoft.com/office/drawing/2017/model3d" xmlns:o="urn:schemas-microsoft-com:office:office" xmlns:oel="http://schemas.microsoft.com/office/2019/extlst" xmlns:r="http://schemas.openxmlformats.org/officeDocument/2006/relationships" xmlns:m="http://schemas.openxmlformats.org/officeDocument/2006/math" xmlns:v="urn:schemas-microsoft-com:vml" xmlns:wp14="http://schemas.microsoft.com/office/word/2010/wordprocessingDrawing" xmlns:wp="http://schemas.openxmlformats.org/drawingml/2006/wordprocessingDrawing" xmlns:w10="urn:schemas-microsoft-com:office:word" xmlns:w="http://schemas.openxmlformats.org/wordprocessingml/2006/main" xmlns:w14="http://schemas.microsoft.com/office/word/2010/wordml" xmlns:w15="http://schemas.microsoft.com/office/word/2012/wordml" xmlns:w16cex="http://schemas.microsoft.com/office/word/2018/wordml/cex" xmlns:w16cid="http://schemas.microsoft.com/office/word/2016/wordml/cid" xmlns:w16="http://schemas.microsoft.com/office/word/2018/wordml" xmlns:w16sdtdh="http://schemas.microsoft.com/office/word/2020/wordml/sdtdatahash" xmlns:w16se="http://schemas.microsoft.com/office/word/2015/wordml/symex" xmlns:wpg="http://schemas.microsoft.com/office/word/2010/wordprocessingGroup" xmlns:wpi="http://schemas.microsoft.com/office/word/2010/wordprocessingInk" xmlns:wne="http://schemas.microsoft.com/office/word/2006/wordml" xmlns:wps="http://schemas.microsoft.com/office/word/2010/wordprocessingShape" mc:Ignorable="w14 w15 w16se w16cid w16 w16cex w16sdtdh wp14">
   <w:endnote w:type="separator" w:id="-1">
     <w:p>
       <w:r>
@@ -42,7 +41,7 @@
 </file>
 
 <file path=word/footer1.xml><?xml version="1.0" encoding="utf-8"?>
-<w:ftr xmlns:wpc="http://schemas.microsoft.com/office/word/2010/wordprocessingCanvas" xmlns:cx="http://schemas.microsoft.com/office/drawing/2014/chartex" xmlns:cx1="http://schemas.microsoft.com/office/drawing/2015/9/8/chartex" xmlns:cx2="http://schemas.microsoft.com/office/drawing/2015/10/21/chartex" xmlns:cx3="http://schemas.microsoft.com/office/drawing/2016/5/9/chartex" xmlns:cx4="http://schemas.microsoft.com/office/drawing/2016/5/10/chartex" xmlns:cx5="http://schemas.microsoft.com/office/drawing/2016/5/11/chartex" xmlns:cx6="http://schemas.microsoft.com/office/drawing/2016/5/12/chartex" xmlns:cx7="http://schemas.microsoft.com/office/drawing/2016/5/13/chartex" xmlns:cx8="http://schemas.microsoft.com/office/drawing/2016/5/14/chartex" xmlns:mc="http://schemas.openxmlformats.org/markup-compatibility/2006" xmlns:aink="http://schemas.microsoft.com/office/drawing/2016/ink" xmlns:am3d="http://schemas.microsoft.com/office/drawing/2017/model3d" xmlns:o="urn:schemas-microsoft-com:office:office" xmlns:r="http://schemas.openxmlformats.org/officeDocument/2006/relationships" xmlns:m="http://schemas.openxmlformats.org/officeDocument/2006/math" xmlns:v="urn:schemas-microsoft-com:vml" xmlns:wp14="http://schemas.microsoft.com/office/word/2010/wordprocessingDrawing" xmlns:wp="http://schemas.openxmlformats.org/drawingml/2006/wordprocessingDrawing" xmlns:w10="urn:schemas-microsoft-com:office:word" xmlns:w="http://schemas.openxmlformats.org/wordprocessingml/2006/main" xmlns:w14="http://schemas.microsoft.com/office/word/2010/wordml" xmlns:w15="http://schemas.microsoft.com/office/word/2012/wordml" xmlns:w16cex="http://schemas.microsoft.com/office/word/2018/wordml/cex" xmlns:w16cid="http://schemas.microsoft.com/office/word/2016/wordml/cid" xmlns:w16="http://schemas.microsoft.com/office/word/2018/wordml" xmlns:w16se="http://schemas.microsoft.com/office/word/2015/wordml/symex" xmlns:wpg="http://schemas.microsoft.com/office/word/2010/wordprocessingGroup" xmlns:wpi="http://schemas.microsoft.com/office/word/2010/wordprocessingInk" xmlns:wne="http://schemas.microsoft.com/office/word/2006/wordml" xmlns:wps="http://schemas.microsoft.com/office/word/2010/wordprocessingShape" mc:Ignorable="w14 w15 w16se w16cid w16 w16cex wp14">
+<w:ftr xmlns:wpc="http://schemas.microsoft.com/office/word/2010/wordprocessingCanvas" xmlns:cx="http://schemas.microsoft.com/office/drawing/2014/chartex" xmlns:cx1="http://schemas.microsoft.com/office/drawing/2015/9/8/chartex" xmlns:cx2="http://schemas.microsoft.com/office/drawing/2015/10/21/chartex" xmlns:cx3="http://schemas.microsoft.com/office/drawing/2016/5/9/chartex" xmlns:cx4="http://schemas.microsoft.com/office/drawing/2016/5/10/chartex" xmlns:cx5="http://schemas.microsoft.com/office/drawing/2016/5/11/chartex" xmlns:cx6="http://schemas.microsoft.com/office/drawing/2016/5/12/chartex" xmlns:cx7="http://schemas.microsoft.com/office/drawing/2016/5/13/chartex" xmlns:cx8="http://schemas.microsoft.com/office/drawing/2016/5/14/chartex" xmlns:mc="http://schemas.openxmlformats.org/markup-compatibility/2006" xmlns:aink="http://schemas.microsoft.com/office/drawing/2016/ink" xmlns:am3d="http://schemas.microsoft.com/office/drawing/2017/model3d" xmlns:o="urn:schemas-microsoft-com:office:office" xmlns:oel="http://schemas.microsoft.com/office/2019/extlst" xmlns:r="http://schemas.openxmlformats.org/officeDocument/2006/relationships" xmlns:m="http://schemas.openxmlformats.org/officeDocument/2006/math" xmlns:v="urn:schemas-microsoft-com:vml" xmlns:wp14="http://schemas.microsoft.com/office/word/2010/wordprocessingDrawing" xmlns:wp="http://schemas.openxmlformats.org/drawingml/2006/wordprocessingDrawing" xmlns:w10="urn:schemas-microsoft-com:office:word" xmlns:w="http://schemas.openxmlformats.org/wordprocessingml/2006/main" xmlns:w14="http://schemas.microsoft.com/office/word/2010/wordml" xmlns:w15="http://schemas.microsoft.com/office/word/2012/wordml" xmlns:w16cex="http://schemas.microsoft.com/office/word/2018/wordml/cex" xmlns:w16cid="http://schemas.microsoft.com/office/word/2016/wordml/cid" xmlns:w16="http://schemas.microsoft.com/office/word/2018/wordml" xmlns:w16sdtdh="http://schemas.microsoft.com/office/word/2020/wordml/sdtdatahash" xmlns:w16se="http://schemas.microsoft.com/office/word/2015/wordml/symex" xmlns:wpg="http://schemas.microsoft.com/office/word/2010/wordprocessingGroup" xmlns:wpi="http://schemas.microsoft.com/office/word/2010/wordprocessingInk" xmlns:wne="http://schemas.microsoft.com/office/word/2006/wordml" xmlns:wps="http://schemas.microsoft.com/office/word/2010/wordprocessingShape" mc:Ignorable="w14 w15 w16se w16cid w16 w16cex w16sdtdh wp14">
   <w:tbl>
     <w:tblPr>
       <w:tblW w:w="5000" w:type="pct"/>
@@ -116,7 +115,6 @@
           <w:dataBinding w:prefixMappings="xmlns:ns0='http://schemas.openxmlformats.org/package/2006/metadata/core-properties' xmlns:ns1='http://purl.org/dc/elements/1.1/'" w:xpath="/ns0:coreProperties[1]/ns1:title[1]" w:storeItemID="{6C3C8BC8-F283-45AE-878A-BAB7291924A1}"/>
           <w:text/>
         </w:sdtPr>
-        <w:sdtEndPr/>
         <w:sdtContent>
           <w:tc>
             <w:tcPr>
@@ -153,7 +151,7 @@
 </file>
 
 <file path=word/footer2.xml><?xml version="1.0" encoding="utf-8"?>
-<w:ftr xmlns:wpc="http://schemas.microsoft.com/office/word/2010/wordprocessingCanvas" xmlns:cx="http://schemas.microsoft.com/office/drawing/2014/chartex" xmlns:cx1="http://schemas.microsoft.com/office/drawing/2015/9/8/chartex" xmlns:cx2="http://schemas.microsoft.com/office/drawing/2015/10/21/chartex" xmlns:cx3="http://schemas.microsoft.com/office/drawing/2016/5/9/chartex" xmlns:cx4="http://schemas.microsoft.com/office/drawing/2016/5/10/chartex" xmlns:cx5="http://schemas.microsoft.com/office/drawing/2016/5/11/chartex" xmlns:cx6="http://schemas.microsoft.com/office/drawing/2016/5/12/chartex" xmlns:cx7="http://schemas.microsoft.com/office/drawing/2016/5/13/chartex" xmlns:cx8="http://schemas.microsoft.com/office/drawing/2016/5/14/chartex" xmlns:mc="http://schemas.openxmlformats.org/markup-compatibility/2006" xmlns:aink="http://schemas.microsoft.com/office/drawing/2016/ink" xmlns:am3d="http://schemas.microsoft.com/office/drawing/2017/model3d" xmlns:o="urn:schemas-microsoft-com:office:office" xmlns:r="http://schemas.openxmlformats.org/officeDocument/2006/relationships" xmlns:m="http://schemas.openxmlformats.org/officeDocument/2006/math" xmlns:v="urn:schemas-microsoft-com:vml" xmlns:wp14="http://schemas.microsoft.com/office/word/2010/wordprocessingDrawing" xmlns:wp="http://schemas.openxmlformats.org/drawingml/2006/wordprocessingDrawing" xmlns:w10="urn:schemas-microsoft-com:office:word" xmlns:w="http://schemas.openxmlformats.org/wordprocessingml/2006/main" xmlns:w14="http://schemas.microsoft.com/office/word/2010/wordml" xmlns:w15="http://schemas.microsoft.com/office/word/2012/wordml" xmlns:w16cex="http://schemas.microsoft.com/office/word/2018/wordml/cex" xmlns:w16cid="http://schemas.microsoft.com/office/word/2016/wordml/cid" xmlns:w16="http://schemas.microsoft.com/office/word/2018/wordml" xmlns:w16se="http://schemas.microsoft.com/office/word/2015/wordml/symex" xmlns:wpg="http://schemas.microsoft.com/office/word/2010/wordprocessingGroup" xmlns:wpi="http://schemas.microsoft.com/office/word/2010/wordprocessingInk" xmlns:wne="http://schemas.microsoft.com/office/word/2006/wordml" xmlns:wps="http://schemas.microsoft.com/office/word/2010/wordprocessingShape" mc:Ignorable="w14 w15 w16se w16cid w16 w16cex wp14">
+<w:ftr xmlns:wpc="http://schemas.microsoft.com/office/word/2010/wordprocessingCanvas" xmlns:cx="http://schemas.microsoft.com/office/drawing/2014/chartex" xmlns:cx1="http://schemas.microsoft.com/office/drawing/2015/9/8/chartex" xmlns:cx2="http://schemas.microsoft.com/office/drawing/2015/10/21/chartex" xmlns:cx3="http://schemas.microsoft.com/office/drawing/2016/5/9/chartex" xmlns:cx4="http://schemas.microsoft.com/office/drawing/2016/5/10/chartex" xmlns:cx5="http://schemas.microsoft.com/office/drawing/2016/5/11/chartex" xmlns:cx6="http://schemas.microsoft.com/office/drawing/2016/5/12/chartex" xmlns:cx7="http://schemas.microsoft.com/office/drawing/2016/5/13/chartex" xmlns:cx8="http://schemas.microsoft.com/office/drawing/2016/5/14/chartex" xmlns:mc="http://schemas.openxmlformats.org/markup-compatibility/2006" xmlns:aink="http://schemas.microsoft.com/office/drawing/2016/ink" xmlns:am3d="http://schemas.microsoft.com/office/drawing/2017/model3d" xmlns:o="urn:schemas-microsoft-com:office:office" xmlns:oel="http://schemas.microsoft.com/office/2019/extlst" xmlns:r="http://schemas.openxmlformats.org/officeDocument/2006/relationships" xmlns:m="http://schemas.openxmlformats.org/officeDocument/2006/math" xmlns:v="urn:schemas-microsoft-com:vml" xmlns:wp14="http://schemas.microsoft.com/office/word/2010/wordprocessingDrawing" xmlns:wp="http://schemas.openxmlformats.org/drawingml/2006/wordprocessingDrawing" xmlns:w10="urn:schemas-microsoft-com:office:word" xmlns:w="http://schemas.openxmlformats.org/wordprocessingml/2006/main" xmlns:w14="http://schemas.microsoft.com/office/word/2010/wordml" xmlns:w15="http://schemas.microsoft.com/office/word/2012/wordml" xmlns:w16cex="http://schemas.microsoft.com/office/word/2018/wordml/cex" xmlns:w16cid="http://schemas.microsoft.com/office/word/2016/wordml/cid" xmlns:w16="http://schemas.microsoft.com/office/word/2018/wordml" xmlns:w16sdtdh="http://schemas.microsoft.com/office/word/2020/wordml/sdtdatahash" xmlns:w16se="http://schemas.microsoft.com/office/word/2015/wordml/symex" xmlns:wpg="http://schemas.microsoft.com/office/word/2010/wordprocessingGroup" xmlns:wpi="http://schemas.microsoft.com/office/word/2010/wordprocessingInk" xmlns:wne="http://schemas.microsoft.com/office/word/2006/wordml" xmlns:wps="http://schemas.microsoft.com/office/word/2010/wordprocessingShape" mc:Ignorable="w14 w15 w16se w16cid w16 w16cex w16sdtdh wp14">
   <w:tbl>
     <w:tblPr>
       <w:tblW w:w="5000" w:type="pct"/>
@@ -180,7 +178,6 @@
           <w:dataBinding w:prefixMappings="xmlns:ns0='http://schemas.openxmlformats.org/package/2006/metadata/core-properties' xmlns:ns1='http://purl.org/dc/elements/1.1/'" w:xpath="/ns0:coreProperties[1]/ns1:title[1]" w:storeItemID="{6C3C8BC8-F283-45AE-878A-BAB7291924A1}"/>
           <w:text/>
         </w:sdtPr>
-        <w:sdtEndPr/>
         <w:sdtContent>
           <w:tc>
             <w:tcPr>
@@ -258,8 +255,18 @@
 </w:ftr>
 </file>
 
+<file path=word/footer3.xml><?xml version="1.0" encoding="utf-8"?>
+<w:ftr xmlns:wpc="http://schemas.microsoft.com/office/word/2010/wordprocessingCanvas" xmlns:cx="http://schemas.microsoft.com/office/drawing/2014/chartex" xmlns:cx1="http://schemas.microsoft.com/office/drawing/2015/9/8/chartex" xmlns:cx2="http://schemas.microsoft.com/office/drawing/2015/10/21/chartex" xmlns:cx3="http://schemas.microsoft.com/office/drawing/2016/5/9/chartex" xmlns:cx4="http://schemas.microsoft.com/office/drawing/2016/5/10/chartex" xmlns:cx5="http://schemas.microsoft.com/office/drawing/2016/5/11/chartex" xmlns:cx6="http://schemas.microsoft.com/office/drawing/2016/5/12/chartex" xmlns:cx7="http://schemas.microsoft.com/office/drawing/2016/5/13/chartex" xmlns:cx8="http://schemas.microsoft.com/office/drawing/2016/5/14/chartex" xmlns:mc="http://schemas.openxmlformats.org/markup-compatibility/2006" xmlns:aink="http://schemas.microsoft.com/office/drawing/2016/ink" xmlns:am3d="http://schemas.microsoft.com/office/drawing/2017/model3d" xmlns:o="urn:schemas-microsoft-com:office:office" xmlns:oel="http://schemas.microsoft.com/office/2019/extlst" xmlns:r="http://schemas.openxmlformats.org/officeDocument/2006/relationships" xmlns:m="http://schemas.openxmlformats.org/officeDocument/2006/math" xmlns:v="urn:schemas-microsoft-com:vml" xmlns:wp14="http://schemas.microsoft.com/office/word/2010/wordprocessingDrawing" xmlns:wp="http://schemas.openxmlformats.org/drawingml/2006/wordprocessingDrawing" xmlns:w10="urn:schemas-microsoft-com:office:word" xmlns:w="http://schemas.openxmlformats.org/wordprocessingml/2006/main" xmlns:w14="http://schemas.microsoft.com/office/word/2010/wordml" xmlns:w15="http://schemas.microsoft.com/office/word/2012/wordml" xmlns:w16cex="http://schemas.microsoft.com/office/word/2018/wordml/cex" xmlns:w16cid="http://schemas.microsoft.com/office/word/2016/wordml/cid" xmlns:w16="http://schemas.microsoft.com/office/word/2018/wordml" xmlns:w16sdtdh="http://schemas.microsoft.com/office/word/2020/wordml/sdtdatahash" xmlns:w16se="http://schemas.microsoft.com/office/word/2015/wordml/symex" xmlns:wpg="http://schemas.microsoft.com/office/word/2010/wordprocessingGroup" xmlns:wpi="http://schemas.microsoft.com/office/word/2010/wordprocessingInk" xmlns:wne="http://schemas.microsoft.com/office/word/2006/wordml" xmlns:wps="http://schemas.microsoft.com/office/word/2010/wordprocessingShape" mc:Ignorable="w14 w15 w16se w16cid w16 w16cex w16sdtdh wp14">
+  <w:p>
+    <w:pPr>
+      <w:pStyle w:val="Footer"/>
+    </w:pPr>
+  </w:p>
+</w:ftr>
+</file>
+
 <file path=word/footnotes.xml><?xml version="1.0" encoding="utf-8"?>
-<w:footnotes xmlns:wpc="http://schemas.microsoft.com/office/word/2010/wordprocessingCanvas" xmlns:cx="http://schemas.microsoft.com/office/drawing/2014/chartex" xmlns:cx1="http://schemas.microsoft.com/office/drawing/2015/9/8/chartex" xmlns:cx2="http://schemas.microsoft.com/office/drawing/2015/10/21/chartex" xmlns:cx3="http://schemas.microsoft.com/office/drawing/2016/5/9/chartex" xmlns:cx4="http://schemas.microsoft.com/office/drawing/2016/5/10/chartex" xmlns:cx5="http://schemas.microsoft.com/office/drawing/2016/5/11/chartex" xmlns:cx6="http://schemas.microsoft.com/office/drawing/2016/5/12/chartex" xmlns:cx7="http://schemas.microsoft.com/office/drawing/2016/5/13/chartex" xmlns:cx8="http://schemas.microsoft.com/office/drawing/2016/5/14/chartex" xmlns:mc="http://schemas.openxmlformats.org/markup-compatibility/2006" xmlns:aink="http://schemas.microsoft.com/office/drawing/2016/ink" xmlns:am3d="http://schemas.microsoft.com/office/drawing/2017/model3d" xmlns:o="urn:schemas-microsoft-com:office:office" xmlns:r="http://schemas.openxmlformats.org/officeDocument/2006/relationships" xmlns:m="http://schemas.openxmlformats.org/officeDocument/2006/math" xmlns:v="urn:schemas-microsoft-com:vml" xmlns:wp14="http://schemas.microsoft.com/office/word/2010/wordprocessingDrawing" xmlns:wp="http://schemas.openxmlformats.org/drawingml/2006/wordprocessingDrawing" xmlns:w10="urn:schemas-microsoft-com:office:word" xmlns:w="http://schemas.openxmlformats.org/wordprocessingml/2006/main" xmlns:w14="http://schemas.microsoft.com/office/word/2010/wordml" xmlns:w15="http://schemas.microsoft.com/office/word/2012/wordml" xmlns:w16cex="http://schemas.microsoft.com/office/word/2018/wordml/cex" xmlns:w16cid="http://schemas.microsoft.com/office/word/2016/wordml/cid" xmlns:w16="http://schemas.microsoft.com/office/word/2018/wordml" xmlns:w16se="http://schemas.microsoft.com/office/word/2015/wordml/symex" xmlns:wpg="http://schemas.microsoft.com/office/word/2010/wordprocessingGroup" xmlns:wpi="http://schemas.microsoft.com/office/word/2010/wordprocessingInk" xmlns:wne="http://schemas.microsoft.com/office/word/2006/wordml" xmlns:wps="http://schemas.microsoft.com/office/word/2010/wordprocessingShape" mc:Ignorable="w14 w15 w16se w16cid w16 w16cex wp14">
+<w:footnotes xmlns:wpc="http://schemas.microsoft.com/office/word/2010/wordprocessingCanvas" xmlns:cx="http://schemas.microsoft.com/office/drawing/2014/chartex" xmlns:cx1="http://schemas.microsoft.com/office/drawing/2015/9/8/chartex" xmlns:cx2="http://schemas.microsoft.com/office/drawing/2015/10/21/chartex" xmlns:cx3="http://schemas.microsoft.com/office/drawing/2016/5/9/chartex" xmlns:cx4="http://schemas.microsoft.com/office/drawing/2016/5/10/chartex" xmlns:cx5="http://schemas.microsoft.com/office/drawing/2016/5/11/chartex" xmlns:cx6="http://schemas.microsoft.com/office/drawing/2016/5/12/chartex" xmlns:cx7="http://schemas.microsoft.com/office/drawing/2016/5/13/chartex" xmlns:cx8="http://schemas.microsoft.com/office/drawing/2016/5/14/chartex" xmlns:mc="http://schemas.openxmlformats.org/markup-compatibility/2006" xmlns:aink="http://schemas.microsoft.com/office/drawing/2016/ink" xmlns:am3d="http://schemas.microsoft.com/office/drawing/2017/model3d" xmlns:o="urn:schemas-microsoft-com:office:office" xmlns:oel="http://schemas.microsoft.com/office/2019/extlst" xmlns:r="http://schemas.openxmlformats.org/officeDocument/2006/relationships" xmlns:m="http://schemas.openxmlformats.org/officeDocument/2006/math" xmlns:v="urn:schemas-microsoft-com:vml" xmlns:wp14="http://schemas.microsoft.com/office/word/2010/wordprocessingDrawing" xmlns:wp="http://schemas.openxmlformats.org/drawingml/2006/wordprocessingDrawing" xmlns:w10="urn:schemas-microsoft-com:office:word" xmlns:w="http://schemas.openxmlformats.org/wordprocessingml/2006/main" xmlns:w14="http://schemas.microsoft.com/office/word/2010/wordml" xmlns:w15="http://schemas.microsoft.com/office/word/2012/wordml" xmlns:w16cex="http://schemas.microsoft.com/office/word/2018/wordml/cex" xmlns:w16cid="http://schemas.microsoft.com/office/word/2016/wordml/cid" xmlns:w16="http://schemas.microsoft.com/office/word/2018/wordml" xmlns:w16sdtdh="http://schemas.microsoft.com/office/word/2020/wordml/sdtdatahash" xmlns:w16se="http://schemas.microsoft.com/office/word/2015/wordml/symex" xmlns:wpg="http://schemas.microsoft.com/office/word/2010/wordprocessingGroup" xmlns:wpi="http://schemas.microsoft.com/office/word/2010/wordprocessingInk" xmlns:wne="http://schemas.microsoft.com/office/word/2006/wordml" xmlns:wps="http://schemas.microsoft.com/office/word/2010/wordprocessingShape" mc:Ignorable="w14 w15 w16se w16cid w16 w16cex w16sdtdh wp14">
   <w:footnote w:type="separator" w:id="-1">
     <w:p>
       <w:r>
@@ -278,15 +285,44 @@
 </file>
 
 <file path=word/header1.xml><?xml version="1.0" encoding="utf-8"?>
-<w:hdr xmlns:wpc="http://schemas.microsoft.com/office/word/2010/wordprocessingCanvas" xmlns:cx="http://schemas.microsoft.com/office/drawing/2014/chartex" xmlns:cx1="http://schemas.microsoft.com/office/drawing/2015/9/8/chartex" xmlns:cx2="http://schemas.microsoft.com/office/drawing/2015/10/21/chartex" xmlns:cx3="http://schemas.microsoft.com/office/drawing/2016/5/9/chartex" xmlns:cx4="http://schemas.microsoft.com/office/drawing/2016/5/10/chartex" xmlns:cx5="http://schemas.microsoft.com/office/drawing/2016/5/11/chartex" xmlns:cx6="http://schemas.microsoft.com/office/drawing/2016/5/12/chartex" xmlns:cx7="http://schemas.microsoft.com/office/drawing/2016/5/13/chartex" xmlns:cx8="http://schemas.microsoft.com/office/drawing/2016/5/14/chartex" xmlns:mc="http://schemas.openxmlformats.org/markup-compatibility/2006" xmlns:aink="http://schemas.microsoft.com/office/drawing/2016/ink" xmlns:am3d="http://schemas.microsoft.com/office/drawing/2017/model3d" xmlns:o="urn:schemas-microsoft-com:office:office" xmlns:r="http://schemas.openxmlformats.org/officeDocument/2006/relationships" xmlns:m="http://schemas.openxmlformats.org/officeDocument/2006/math" xmlns:v="urn:schemas-microsoft-com:vml" xmlns:wp14="http://schemas.microsoft.com/office/word/2010/wordprocessingDrawing" xmlns:wp="http://schemas.openxmlformats.org/drawingml/2006/wordprocessingDrawing" xmlns:w10="urn:schemas-microsoft-com:office:word" xmlns:w="http://schemas.openxmlformats.org/wordprocessingml/2006/main" xmlns:w14="http://schemas.microsoft.com/office/word/2010/wordml" xmlns:w15="http://schemas.microsoft.com/office/word/2012/wordml" xmlns:w16cex="http://schemas.microsoft.com/office/word/2018/wordml/cex" xmlns:w16cid="http://schemas.microsoft.com/office/word/2016/wordml/cid" xmlns:w16="http://schemas.microsoft.com/office/word/2018/wordml" xmlns:w16se="http://schemas.microsoft.com/office/word/2015/wordml/symex" xmlns:wpg="http://schemas.microsoft.com/office/word/2010/wordprocessingGroup" xmlns:wpi="http://schemas.microsoft.com/office/word/2010/wordprocessingInk" xmlns:wne="http://schemas.microsoft.com/office/word/2006/wordml" xmlns:wps="http://schemas.microsoft.com/office/word/2010/wordprocessingShape" mc:Ignorable="w14 w15 w16se w16cid w16 w16cex wp14">
+<w:hdr xmlns:wpc="http://schemas.microsoft.com/office/word/2010/wordprocessingCanvas" xmlns:cx="http://schemas.microsoft.com/office/drawing/2014/chartex" xmlns:cx1="http://schemas.microsoft.com/office/drawing/2015/9/8/chartex" xmlns:cx2="http://schemas.microsoft.com/office/drawing/2015/10/21/chartex" xmlns:cx3="http://schemas.microsoft.com/office/drawing/2016/5/9/chartex" xmlns:cx4="http://schemas.microsoft.com/office/drawing/2016/5/10/chartex" xmlns:cx5="http://schemas.microsoft.com/office/drawing/2016/5/11/chartex" xmlns:cx6="http://schemas.microsoft.com/office/drawing/2016/5/12/chartex" xmlns:cx7="http://schemas.microsoft.com/office/drawing/2016/5/13/chartex" xmlns:cx8="http://schemas.microsoft.com/office/drawing/2016/5/14/chartex" xmlns:mc="http://schemas.openxmlformats.org/markup-compatibility/2006" xmlns:aink="http://schemas.microsoft.com/office/drawing/2016/ink" xmlns:am3d="http://schemas.microsoft.com/office/drawing/2017/model3d" xmlns:o="urn:schemas-microsoft-com:office:office" xmlns:oel="http://schemas.microsoft.com/office/2019/extlst" xmlns:r="http://schemas.openxmlformats.org/officeDocument/2006/relationships" xmlns:m="http://schemas.openxmlformats.org/officeDocument/2006/math" xmlns:v="urn:schemas-microsoft-com:vml" xmlns:wp14="http://schemas.microsoft.com/office/word/2010/wordprocessingDrawing" xmlns:wp="http://schemas.openxmlformats.org/drawingml/2006/wordprocessingDrawing" xmlns:w10="urn:schemas-microsoft-com:office:word" xmlns:w="http://schemas.openxmlformats.org/wordprocessingml/2006/main" xmlns:w14="http://schemas.microsoft.com/office/word/2010/wordml" xmlns:w15="http://schemas.microsoft.com/office/word/2012/wordml" xmlns:w16cex="http://schemas.microsoft.com/office/word/2018/wordml/cex" xmlns:w16cid="http://schemas.microsoft.com/office/word/2016/wordml/cid" xmlns:w16="http://schemas.microsoft.com/office/word/2018/wordml" xmlns:w16sdtdh="http://schemas.microsoft.com/office/word/2020/wordml/sdtdatahash" xmlns:w16se="http://schemas.microsoft.com/office/word/2015/wordml/symex" xmlns:wpg="http://schemas.microsoft.com/office/word/2010/wordprocessingGroup" xmlns:wpi="http://schemas.microsoft.com/office/word/2010/wordprocessingInk" xmlns:wne="http://schemas.microsoft.com/office/word/2006/wordml" xmlns:wps="http://schemas.microsoft.com/office/word/2010/wordprocessingShape" mc:Ignorable="w14 w15 w16se w16cid w16 w16cex w16sdtdh wp14">
   <w:p>
     <w:pPr>
       <w:pStyle w:val="Header"/>
     </w:pPr>
     <w:r>
+      <w:rPr>
+        <w:noProof/>
+      </w:rPr>
+      <w:pict w14:anchorId="398060BF">
+        <v:shapetype id="_x0000_t75" coordsize="21600,21600" o:spt="75" o:preferrelative="t" path="m@4@5l@4@11@9@11@9@5xe" filled="f" stroked="f">
+          <v:stroke joinstyle="miter"/>
+          <v:formulas>
+            <v:f eqn="if lineDrawn pixelLineWidth 0"/>
+            <v:f eqn="sum @0 1 0"/>
+            <v:f eqn="sum 0 0 @1"/>
+            <v:f eqn="prod @2 1 2"/>
+            <v:f eqn="prod @3 21600 pixelWidth"/>
+            <v:f eqn="prod @3 21600 pixelHeight"/>
+            <v:f eqn="sum @0 0 1"/>
+            <v:f eqn="prod @6 1 2"/>
+            <v:f eqn="prod @7 21600 pixelWidth"/>
+            <v:f eqn="sum @8 21600 0"/>
+            <v:f eqn="prod @7 21600 pixelHeight"/>
+            <v:f eqn="sum @10 21600 0"/>
+          </v:formulas>
+          <v:path o:extrusionok="f" gradientshapeok="t" o:connecttype="rect"/>
+          <o:lock v:ext="edit" aspectratio="t"/>
+        </v:shapetype>
+        <v:shape id="WordPictureWatermark239340995" o:spid="_x0000_s1027" type="#_x0000_t75" alt="" style="position:absolute;margin-left:0;margin-top:0;width:620.25pt;height:877pt;z-index:-251652096;mso-wrap-edited:f;mso-width-percent:0;mso-height-percent:0;mso-position-horizontal:center;mso-position-horizontal-relative:margin;mso-position-vertical:center;mso-position-vertical-relative:margin;mso-width-percent:0;mso-height-percent:0" o:allowincell="f">
+          <v:imagedata r:id="rId1" o:title="page-background"/>
+        </v:shape>
+      </w:pict>
+    </w:r>
+    <w:r>
       <w:t xml:space="preserve">DRAFT VERSION – </w:t>
     </w:r>
-    <w:hyperlink r:id="rId1" w:history="1">
+    <w:hyperlink r:id="rId2" w:history="1">
       <w:r>
         <w:rPr>
           <w:rStyle w:val="Hyperlink"/>
@@ -310,6 +346,98 @@
           <wp:extent cx="1143423" cy="351672"/>
           <wp:effectExtent l="0" t="0" r="0" b="4445"/>
           <wp:docPr id="1" name="Picture 1"/>
+          <wp:cNvGraphicFramePr>
+            <a:graphicFrameLocks xmlns:a="http://schemas.openxmlformats.org/drawingml/2006/main" noChangeAspect="1"/>
+          </wp:cNvGraphicFramePr>
+          <a:graphic xmlns:a="http://schemas.openxmlformats.org/drawingml/2006/main">
+            <a:graphicData uri="http://schemas.openxmlformats.org/drawingml/2006/picture">
+              <pic:pic xmlns:pic="http://schemas.openxmlformats.org/drawingml/2006/picture">
+                <pic:nvPicPr>
+                  <pic:cNvPr id="0" name="owasp_logo_1c_notext.png"/>
+                  <pic:cNvPicPr/>
+                </pic:nvPicPr>
+                <pic:blipFill>
+                  <a:blip r:embed="rId3">
+                    <a:extLst>
+                      <a:ext uri="{28A0092B-C50C-407E-A947-70E740481C1C}">
+                        <a14:useLocalDpi xmlns:a14="http://schemas.microsoft.com/office/drawing/2010/main" val="0"/>
+                      </a:ext>
+                    </a:extLst>
+                  </a:blip>
+                  <a:stretch>
+                    <a:fillRect/>
+                  </a:stretch>
+                </pic:blipFill>
+                <pic:spPr>
+                  <a:xfrm>
+                    <a:off x="0" y="0"/>
+                    <a:ext cx="1143804" cy="351789"/>
+                  </a:xfrm>
+                  <a:prstGeom prst="rect">
+                    <a:avLst/>
+                  </a:prstGeom>
+                </pic:spPr>
+              </pic:pic>
+            </a:graphicData>
+          </a:graphic>
+        </wp:inline>
+      </w:drawing>
+    </w:r>
+  </w:p>
+</w:hdr>
+</file>
+
+<file path=word/header2.xml><?xml version="1.0" encoding="utf-8"?>
+<w:hdr xmlns:wpc="http://schemas.microsoft.com/office/word/2010/wordprocessingCanvas" xmlns:cx="http://schemas.microsoft.com/office/drawing/2014/chartex" xmlns:cx1="http://schemas.microsoft.com/office/drawing/2015/9/8/chartex" xmlns:cx2="http://schemas.microsoft.com/office/drawing/2015/10/21/chartex" xmlns:cx3="http://schemas.microsoft.com/office/drawing/2016/5/9/chartex" xmlns:cx4="http://schemas.microsoft.com/office/drawing/2016/5/10/chartex" xmlns:cx5="http://schemas.microsoft.com/office/drawing/2016/5/11/chartex" xmlns:cx6="http://schemas.microsoft.com/office/drawing/2016/5/12/chartex" xmlns:cx7="http://schemas.microsoft.com/office/drawing/2016/5/13/chartex" xmlns:cx8="http://schemas.microsoft.com/office/drawing/2016/5/14/chartex" xmlns:mc="http://schemas.openxmlformats.org/markup-compatibility/2006" xmlns:aink="http://schemas.microsoft.com/office/drawing/2016/ink" xmlns:am3d="http://schemas.microsoft.com/office/drawing/2017/model3d" xmlns:o="urn:schemas-microsoft-com:office:office" xmlns:oel="http://schemas.microsoft.com/office/2019/extlst" xmlns:r="http://schemas.openxmlformats.org/officeDocument/2006/relationships" xmlns:m="http://schemas.openxmlformats.org/officeDocument/2006/math" xmlns:v="urn:schemas-microsoft-com:vml" xmlns:wp14="http://schemas.microsoft.com/office/word/2010/wordprocessingDrawing" xmlns:wp="http://schemas.openxmlformats.org/drawingml/2006/wordprocessingDrawing" xmlns:w10="urn:schemas-microsoft-com:office:word" xmlns:w="http://schemas.openxmlformats.org/wordprocessingml/2006/main" xmlns:w14="http://schemas.microsoft.com/office/word/2010/wordml" xmlns:w15="http://schemas.microsoft.com/office/word/2012/wordml" xmlns:w16cex="http://schemas.microsoft.com/office/word/2018/wordml/cex" xmlns:w16cid="http://schemas.microsoft.com/office/word/2016/wordml/cid" xmlns:w16="http://schemas.microsoft.com/office/word/2018/wordml" xmlns:w16sdtdh="http://schemas.microsoft.com/office/word/2020/wordml/sdtdatahash" xmlns:w16se="http://schemas.microsoft.com/office/word/2015/wordml/symex" xmlns:wpg="http://schemas.microsoft.com/office/word/2010/wordprocessingGroup" xmlns:wpi="http://schemas.microsoft.com/office/word/2010/wordprocessingInk" xmlns:wne="http://schemas.microsoft.com/office/word/2006/wordml" xmlns:wps="http://schemas.microsoft.com/office/word/2010/wordprocessingShape" mc:Ignorable="w14 w15 w16se w16cid w16 w16cex w16sdtdh wp14">
+  <w:p>
+    <w:pPr>
+      <w:pStyle w:val="Header"/>
+    </w:pPr>
+    <w:r>
+      <w:rPr>
+        <w:noProof/>
+      </w:rPr>
+      <w:pict w14:anchorId="33553DE0">
+        <v:shapetype id="_x0000_t75" coordsize="21600,21600" o:spt="75" o:preferrelative="t" path="m@4@5l@4@11@9@11@9@5xe" filled="f" stroked="f">
+          <v:stroke joinstyle="miter"/>
+          <v:formulas>
+            <v:f eqn="if lineDrawn pixelLineWidth 0"/>
+            <v:f eqn="sum @0 1 0"/>
+            <v:f eqn="sum 0 0 @1"/>
+            <v:f eqn="prod @2 1 2"/>
+            <v:f eqn="prod @3 21600 pixelWidth"/>
+            <v:f eqn="prod @3 21600 pixelHeight"/>
+            <v:f eqn="sum @0 0 1"/>
+            <v:f eqn="prod @6 1 2"/>
+            <v:f eqn="prod @7 21600 pixelWidth"/>
+            <v:f eqn="sum @8 21600 0"/>
+            <v:f eqn="prod @7 21600 pixelHeight"/>
+            <v:f eqn="sum @10 21600 0"/>
+          </v:formulas>
+          <v:path o:extrusionok="f" gradientshapeok="t" o:connecttype="rect"/>
+          <o:lock v:ext="edit" aspectratio="t"/>
+        </v:shapetype>
+        <v:shape id="WordPictureWatermark239340996" o:spid="_x0000_s1026" type="#_x0000_t75" alt="" style="position:absolute;margin-left:0;margin-top:0;width:620.25pt;height:877pt;z-index:-251649024;mso-wrap-edited:f;mso-width-percent:0;mso-height-percent:0;mso-position-horizontal:center;mso-position-horizontal-relative:margin;mso-position-vertical:center;mso-position-vertical-relative:margin;mso-width-percent:0;mso-height-percent:0" o:allowincell="f">
+          <v:imagedata r:id="rId1" o:title="page-background"/>
+        </v:shape>
+      </w:pict>
+    </w:r>
+    <w:r>
+      <w:tab/>
+    </w:r>
+    <w:r>
+      <w:tab/>
+    </w:r>
+    <w:r>
+      <w:rPr>
+        <w:noProof/>
+        <w:lang w:val="en-US"/>
+      </w:rPr>
+      <w:drawing>
+        <wp:inline distT="0" distB="0" distL="0" distR="0" wp14:anchorId="0D84ECE7" wp14:editId="3F811CD4">
+          <wp:extent cx="1143423" cy="351672"/>
+          <wp:effectExtent l="0" t="0" r="0" b="4445"/>
+          <wp:docPr id="2" name="Picture 2"/>
           <wp:cNvGraphicFramePr>
             <a:graphicFrameLocks xmlns:a="http://schemas.openxmlformats.org/drawingml/2006/main" noChangeAspect="1"/>
           </wp:cNvGraphicFramePr>
@@ -351,71 +479,47 @@
 </w:hdr>
 </file>
 
-<file path=word/header2.xml><?xml version="1.0" encoding="utf-8"?>
-<w:hdr xmlns:wpc="http://schemas.microsoft.com/office/word/2010/wordprocessingCanvas" xmlns:cx="http://schemas.microsoft.com/office/drawing/2014/chartex" xmlns:cx1="http://schemas.microsoft.com/office/drawing/2015/9/8/chartex" xmlns:cx2="http://schemas.microsoft.com/office/drawing/2015/10/21/chartex" xmlns:cx3="http://schemas.microsoft.com/office/drawing/2016/5/9/chartex" xmlns:cx4="http://schemas.microsoft.com/office/drawing/2016/5/10/chartex" xmlns:cx5="http://schemas.microsoft.com/office/drawing/2016/5/11/chartex" xmlns:cx6="http://schemas.microsoft.com/office/drawing/2016/5/12/chartex" xmlns:cx7="http://schemas.microsoft.com/office/drawing/2016/5/13/chartex" xmlns:cx8="http://schemas.microsoft.com/office/drawing/2016/5/14/chartex" xmlns:mc="http://schemas.openxmlformats.org/markup-compatibility/2006" xmlns:aink="http://schemas.microsoft.com/office/drawing/2016/ink" xmlns:am3d="http://schemas.microsoft.com/office/drawing/2017/model3d" xmlns:o="urn:schemas-microsoft-com:office:office" xmlns:r="http://schemas.openxmlformats.org/officeDocument/2006/relationships" xmlns:m="http://schemas.openxmlformats.org/officeDocument/2006/math" xmlns:v="urn:schemas-microsoft-com:vml" xmlns:wp14="http://schemas.microsoft.com/office/word/2010/wordprocessingDrawing" xmlns:wp="http://schemas.openxmlformats.org/drawingml/2006/wordprocessingDrawing" xmlns:w10="urn:schemas-microsoft-com:office:word" xmlns:w="http://schemas.openxmlformats.org/wordprocessingml/2006/main" xmlns:w14="http://schemas.microsoft.com/office/word/2010/wordml" xmlns:w15="http://schemas.microsoft.com/office/word/2012/wordml" xmlns:w16cex="http://schemas.microsoft.com/office/word/2018/wordml/cex" xmlns:w16cid="http://schemas.microsoft.com/office/word/2016/wordml/cid" xmlns:w16="http://schemas.microsoft.com/office/word/2018/wordml" xmlns:w16se="http://schemas.microsoft.com/office/word/2015/wordml/symex" xmlns:wpg="http://schemas.microsoft.com/office/word/2010/wordprocessingGroup" xmlns:wpi="http://schemas.microsoft.com/office/word/2010/wordprocessingInk" xmlns:wne="http://schemas.microsoft.com/office/word/2006/wordml" xmlns:wps="http://schemas.microsoft.com/office/word/2010/wordprocessingShape" mc:Ignorable="w14 w15 w16se w16cid w16 w16cex wp14">
+<file path=word/header3.xml><?xml version="1.0" encoding="utf-8"?>
+<w:hdr xmlns:wpc="http://schemas.microsoft.com/office/word/2010/wordprocessingCanvas" xmlns:cx="http://schemas.microsoft.com/office/drawing/2014/chartex" xmlns:cx1="http://schemas.microsoft.com/office/drawing/2015/9/8/chartex" xmlns:cx2="http://schemas.microsoft.com/office/drawing/2015/10/21/chartex" xmlns:cx3="http://schemas.microsoft.com/office/drawing/2016/5/9/chartex" xmlns:cx4="http://schemas.microsoft.com/office/drawing/2016/5/10/chartex" xmlns:cx5="http://schemas.microsoft.com/office/drawing/2016/5/11/chartex" xmlns:cx6="http://schemas.microsoft.com/office/drawing/2016/5/12/chartex" xmlns:cx7="http://schemas.microsoft.com/office/drawing/2016/5/13/chartex" xmlns:cx8="http://schemas.microsoft.com/office/drawing/2016/5/14/chartex" xmlns:mc="http://schemas.openxmlformats.org/markup-compatibility/2006" xmlns:aink="http://schemas.microsoft.com/office/drawing/2016/ink" xmlns:am3d="http://schemas.microsoft.com/office/drawing/2017/model3d" xmlns:o="urn:schemas-microsoft-com:office:office" xmlns:oel="http://schemas.microsoft.com/office/2019/extlst" xmlns:r="http://schemas.openxmlformats.org/officeDocument/2006/relationships" xmlns:m="http://schemas.openxmlformats.org/officeDocument/2006/math" xmlns:v="urn:schemas-microsoft-com:vml" xmlns:wp14="http://schemas.microsoft.com/office/word/2010/wordprocessingDrawing" xmlns:wp="http://schemas.openxmlformats.org/drawingml/2006/wordprocessingDrawing" xmlns:w10="urn:schemas-microsoft-com:office:word" xmlns:w="http://schemas.openxmlformats.org/wordprocessingml/2006/main" xmlns:w14="http://schemas.microsoft.com/office/word/2010/wordml" xmlns:w15="http://schemas.microsoft.com/office/word/2012/wordml" xmlns:w16cex="http://schemas.microsoft.com/office/word/2018/wordml/cex" xmlns:w16cid="http://schemas.microsoft.com/office/word/2016/wordml/cid" xmlns:w16="http://schemas.microsoft.com/office/word/2018/wordml" xmlns:w16sdtdh="http://schemas.microsoft.com/office/word/2020/wordml/sdtdatahash" xmlns:w16se="http://schemas.microsoft.com/office/word/2015/wordml/symex" xmlns:wpg="http://schemas.microsoft.com/office/word/2010/wordprocessingGroup" xmlns:wpi="http://schemas.microsoft.com/office/word/2010/wordprocessingInk" xmlns:wne="http://schemas.microsoft.com/office/word/2006/wordml" xmlns:wps="http://schemas.microsoft.com/office/word/2010/wordprocessingShape" mc:Ignorable="w14 w15 w16se w16cid w16 w16cex w16sdtdh wp14">
   <w:p>
     <w:pPr>
       <w:pStyle w:val="Header"/>
     </w:pPr>
     <w:r>
-      <w:tab/>
-    </w:r>
-    <w:r>
-      <w:tab/>
-    </w:r>
-    <w:r>
       <w:rPr>
         <w:noProof/>
-        <w:lang w:val="en-US"/>
-      </w:rPr>
-      <w:drawing>
-        <wp:inline distT="0" distB="0" distL="0" distR="0" wp14:anchorId="0D84ECE7" wp14:editId="3F811CD4">
-          <wp:extent cx="1143423" cy="351672"/>
-          <wp:effectExtent l="0" t="0" r="0" b="4445"/>
-          <wp:docPr id="2" name="Picture 2"/>
-          <wp:cNvGraphicFramePr>
-            <a:graphicFrameLocks xmlns:a="http://schemas.openxmlformats.org/drawingml/2006/main" noChangeAspect="1"/>
-          </wp:cNvGraphicFramePr>
-          <a:graphic xmlns:a="http://schemas.openxmlformats.org/drawingml/2006/main">
-            <a:graphicData uri="http://schemas.openxmlformats.org/drawingml/2006/picture">
-              <pic:pic xmlns:pic="http://schemas.openxmlformats.org/drawingml/2006/picture">
-                <pic:nvPicPr>
-                  <pic:cNvPr id="0" name="owasp_logo_1c_notext.png"/>
-                  <pic:cNvPicPr/>
-                </pic:nvPicPr>
-                <pic:blipFill>
-                  <a:blip r:embed="rId1">
-                    <a:extLst>
-                      <a:ext uri="{28A0092B-C50C-407E-A947-70E740481C1C}">
-                        <a14:useLocalDpi xmlns:a14="http://schemas.microsoft.com/office/drawing/2010/main" val="0"/>
-                      </a:ext>
-                    </a:extLst>
-                  </a:blip>
-                  <a:stretch>
-                    <a:fillRect/>
-                  </a:stretch>
-                </pic:blipFill>
-                <pic:spPr>
-                  <a:xfrm>
-                    <a:off x="0" y="0"/>
-                    <a:ext cx="1143804" cy="351789"/>
-                  </a:xfrm>
-                  <a:prstGeom prst="rect">
-                    <a:avLst/>
-                  </a:prstGeom>
-                </pic:spPr>
-              </pic:pic>
-            </a:graphicData>
-          </a:graphic>
-        </wp:inline>
-      </w:drawing>
+      </w:rPr>
+      <w:pict w14:anchorId="3CA7815D">
+        <v:shapetype id="_x0000_t75" coordsize="21600,21600" o:spt="75" o:preferrelative="t" path="m@4@5l@4@11@9@11@9@5xe" filled="f" stroked="f">
+          <v:stroke joinstyle="miter"/>
+          <v:formulas>
+            <v:f eqn="if lineDrawn pixelLineWidth 0"/>
+            <v:f eqn="sum @0 1 0"/>
+            <v:f eqn="sum 0 0 @1"/>
+            <v:f eqn="prod @2 1 2"/>
+            <v:f eqn="prod @3 21600 pixelWidth"/>
+            <v:f eqn="prod @3 21600 pixelHeight"/>
+            <v:f eqn="sum @0 0 1"/>
+            <v:f eqn="prod @6 1 2"/>
+            <v:f eqn="prod @7 21600 pixelWidth"/>
+            <v:f eqn="sum @8 21600 0"/>
+            <v:f eqn="prod @7 21600 pixelHeight"/>
+            <v:f eqn="sum @10 21600 0"/>
+          </v:formulas>
+          <v:path o:extrusionok="f" gradientshapeok="t" o:connecttype="rect"/>
+          <o:lock v:ext="edit" aspectratio="t"/>
+        </v:shapetype>
+        <v:shape id="WordPictureWatermark239340994" o:spid="_x0000_s1025" type="#_x0000_t75" alt="" style="position:absolute;margin-left:0;margin-top:0;width:620.25pt;height:877pt;z-index:-251655168;mso-wrap-edited:f;mso-width-percent:0;mso-height-percent:0;mso-position-horizontal:center;mso-position-horizontal-relative:margin;mso-position-vertical:center;mso-position-vertical-relative:margin;mso-width-percent:0;mso-height-percent:0" o:allowincell="f">
+          <v:imagedata r:id="rId1" o:title="page-background"/>
+        </v:shape>
+      </w:pict>
     </w:r>
   </w:p>
 </w:hdr>
 </file>
 
 <file path=word/numbering.xml><?xml version="1.0" encoding="utf-8"?>
-<w:numbering xmlns:wpc="http://schemas.microsoft.com/office/word/2010/wordprocessingCanvas" xmlns:cx="http://schemas.microsoft.com/office/drawing/2014/chartex" xmlns:cx1="http://schemas.microsoft.com/office/drawing/2015/9/8/chartex" xmlns:cx2="http://schemas.microsoft.com/office/drawing/2015/10/21/chartex" xmlns:cx3="http://schemas.microsoft.com/office/drawing/2016/5/9/chartex" xmlns:cx4="http://schemas.microsoft.com/office/drawing/2016/5/10/chartex" xmlns:cx5="http://schemas.microsoft.com/office/drawing/2016/5/11/chartex" xmlns:cx6="http://schemas.microsoft.com/office/drawing/2016/5/12/chartex" xmlns:cx7="http://schemas.microsoft.com/office/drawing/2016/5/13/chartex" xmlns:cx8="http://schemas.microsoft.com/office/drawing/2016/5/14/chartex" xmlns:mc="http://schemas.openxmlformats.org/markup-compatibility/2006" xmlns:aink="http://schemas.microsoft.com/office/drawing/2016/ink" xmlns:am3d="http://schemas.microsoft.com/office/drawing/2017/model3d" xmlns:o="urn:schemas-microsoft-com:office:office" xmlns:r="http://schemas.openxmlformats.org/officeDocument/2006/relationships" xmlns:m="http://schemas.openxmlformats.org/officeDocument/2006/math" xmlns:v="urn:schemas-microsoft-com:vml" xmlns:wp14="http://schemas.microsoft.com/office/word/2010/wordprocessingDrawing" xmlns:wp="http://schemas.openxmlformats.org/drawingml/2006/wordprocessingDrawing" xmlns:w10="urn:schemas-microsoft-com:office:word" xmlns:w="http://schemas.openxmlformats.org/wordprocessingml/2006/main" xmlns:w14="http://schemas.microsoft.com/office/word/2010/wordml" xmlns:w15="http://schemas.microsoft.com/office/word/2012/wordml" xmlns:w16cex="http://schemas.microsoft.com/office/word/2018/wordml/cex" xmlns:w16cid="http://schemas.microsoft.com/office/word/2016/wordml/cid" xmlns:w16="http://schemas.microsoft.com/office/word/2018/wordml" xmlns:w16se="http://schemas.microsoft.com/office/word/2015/wordml/symex" xmlns:wpg="http://schemas.microsoft.com/office/word/2010/wordprocessingGroup" xmlns:wpi="http://schemas.microsoft.com/office/word/2010/wordprocessingInk" xmlns:wne="http://schemas.microsoft.com/office/word/2006/wordml" xmlns:wps="http://schemas.microsoft.com/office/word/2010/wordprocessingShape" mc:Ignorable="w14 w15 w16se w16cid w16 w16cex wp14">
+<w:numbering xmlns:wpc="http://schemas.microsoft.com/office/word/2010/wordprocessingCanvas" xmlns:cx="http://schemas.microsoft.com/office/drawing/2014/chartex" xmlns:cx1="http://schemas.microsoft.com/office/drawing/2015/9/8/chartex" xmlns:cx2="http://schemas.microsoft.com/office/drawing/2015/10/21/chartex" xmlns:cx3="http://schemas.microsoft.com/office/drawing/2016/5/9/chartex" xmlns:cx4="http://schemas.microsoft.com/office/drawing/2016/5/10/chartex" xmlns:cx5="http://schemas.microsoft.com/office/drawing/2016/5/11/chartex" xmlns:cx6="http://schemas.microsoft.com/office/drawing/2016/5/12/chartex" xmlns:cx7="http://schemas.microsoft.com/office/drawing/2016/5/13/chartex" xmlns:cx8="http://schemas.microsoft.com/office/drawing/2016/5/14/chartex" xmlns:mc="http://schemas.openxmlformats.org/markup-compatibility/2006" xmlns:aink="http://schemas.microsoft.com/office/drawing/2016/ink" xmlns:am3d="http://schemas.microsoft.com/office/drawing/2017/model3d" xmlns:o="urn:schemas-microsoft-com:office:office" xmlns:oel="http://schemas.microsoft.com/office/2019/extlst" xmlns:r="http://schemas.openxmlformats.org/officeDocument/2006/relationships" xmlns:m="http://schemas.openxmlformats.org/officeDocument/2006/math" xmlns:v="urn:schemas-microsoft-com:vml" xmlns:wp14="http://schemas.microsoft.com/office/word/2010/wordprocessingDrawing" xmlns:wp="http://schemas.openxmlformats.org/drawingml/2006/wordprocessingDrawing" xmlns:w10="urn:schemas-microsoft-com:office:word" xmlns:w="http://schemas.openxmlformats.org/wordprocessingml/2006/main" xmlns:w14="http://schemas.microsoft.com/office/word/2010/wordml" xmlns:w15="http://schemas.microsoft.com/office/word/2012/wordml" xmlns:w16cex="http://schemas.microsoft.com/office/word/2018/wordml/cex" xmlns:w16cid="http://schemas.microsoft.com/office/word/2016/wordml/cid" xmlns:w16="http://schemas.microsoft.com/office/word/2018/wordml" xmlns:w16sdtdh="http://schemas.microsoft.com/office/word/2020/wordml/sdtdatahash" xmlns:w16se="http://schemas.microsoft.com/office/word/2015/wordml/symex" xmlns:wpg="http://schemas.microsoft.com/office/word/2010/wordprocessingGroup" xmlns:wpi="http://schemas.microsoft.com/office/word/2010/wordprocessingInk" xmlns:wne="http://schemas.microsoft.com/office/word/2006/wordml" xmlns:wps="http://schemas.microsoft.com/office/word/2010/wordprocessingShape" mc:Ignorable="w14 w15 w16se w16cid w16 w16cex w16sdtdh wp14">
   <w:abstractNum w:abstractNumId="0" w15:restartNumberingAfterBreak="0">
     <w:nsid w:val="04FE3CF7"/>
     <w:multiLevelType w:val="hybridMultilevel"/>
@@ -3587,6 +3691,7 @@
     <w:lvl w:ilvl="0" w:tplc="4518405E">
       <w:start w:val="1"/>
       <w:numFmt w:val="bullet"/>
+      <w:pStyle w:val="ListParagraph"/>
       <w:lvlText w:val=""/>
       <w:lvlJc w:val="left"/>
       <w:pPr>
@@ -4597,115 +4702,115 @@
       </w:rPr>
     </w:lvl>
   </w:abstractNum>
-  <w:num w:numId="1">
+  <w:num w:numId="1" w16cid:durableId="1782604991">
     <w:abstractNumId w:val="28"/>
   </w:num>
-  <w:num w:numId="2">
+  <w:num w:numId="2" w16cid:durableId="1234702642">
     <w:abstractNumId w:val="23"/>
   </w:num>
-  <w:num w:numId="3">
+  <w:num w:numId="3" w16cid:durableId="591816632">
     <w:abstractNumId w:val="35"/>
   </w:num>
-  <w:num w:numId="4">
+  <w:num w:numId="4" w16cid:durableId="1668898648">
     <w:abstractNumId w:val="25"/>
   </w:num>
-  <w:num w:numId="5">
+  <w:num w:numId="5" w16cid:durableId="1855027247">
     <w:abstractNumId w:val="29"/>
   </w:num>
-  <w:num w:numId="6">
+  <w:num w:numId="6" w16cid:durableId="2084910142">
     <w:abstractNumId w:val="8"/>
   </w:num>
-  <w:num w:numId="7">
+  <w:num w:numId="7" w16cid:durableId="23293237">
     <w:abstractNumId w:val="11"/>
   </w:num>
-  <w:num w:numId="8">
+  <w:num w:numId="8" w16cid:durableId="1061490195">
     <w:abstractNumId w:val="34"/>
   </w:num>
-  <w:num w:numId="9">
+  <w:num w:numId="9" w16cid:durableId="750155851">
     <w:abstractNumId w:val="10"/>
   </w:num>
-  <w:num w:numId="10">
+  <w:num w:numId="10" w16cid:durableId="1359968874">
     <w:abstractNumId w:val="9"/>
   </w:num>
-  <w:num w:numId="11">
+  <w:num w:numId="11" w16cid:durableId="61562570">
     <w:abstractNumId w:val="13"/>
   </w:num>
-  <w:num w:numId="12">
+  <w:num w:numId="12" w16cid:durableId="1980381429">
     <w:abstractNumId w:val="6"/>
   </w:num>
-  <w:num w:numId="13">
+  <w:num w:numId="13" w16cid:durableId="999962483">
     <w:abstractNumId w:val="20"/>
   </w:num>
-  <w:num w:numId="14">
+  <w:num w:numId="14" w16cid:durableId="422722657">
     <w:abstractNumId w:val="36"/>
   </w:num>
-  <w:num w:numId="15">
+  <w:num w:numId="15" w16cid:durableId="1307927343">
     <w:abstractNumId w:val="24"/>
   </w:num>
-  <w:num w:numId="16">
+  <w:num w:numId="16" w16cid:durableId="1393312482">
     <w:abstractNumId w:val="26"/>
   </w:num>
-  <w:num w:numId="17">
+  <w:num w:numId="17" w16cid:durableId="1472937122">
     <w:abstractNumId w:val="14"/>
   </w:num>
-  <w:num w:numId="18">
+  <w:num w:numId="18" w16cid:durableId="674188926">
     <w:abstractNumId w:val="32"/>
   </w:num>
-  <w:num w:numId="19">
+  <w:num w:numId="19" w16cid:durableId="381827349">
     <w:abstractNumId w:val="3"/>
   </w:num>
-  <w:num w:numId="20">
+  <w:num w:numId="20" w16cid:durableId="1410033709">
     <w:abstractNumId w:val="15"/>
   </w:num>
-  <w:num w:numId="21">
+  <w:num w:numId="21" w16cid:durableId="931201818">
     <w:abstractNumId w:val="21"/>
   </w:num>
-  <w:num w:numId="22">
+  <w:num w:numId="22" w16cid:durableId="1292589117">
     <w:abstractNumId w:val="30"/>
   </w:num>
-  <w:num w:numId="23">
+  <w:num w:numId="23" w16cid:durableId="177085062">
     <w:abstractNumId w:val="33"/>
   </w:num>
-  <w:num w:numId="24">
+  <w:num w:numId="24" w16cid:durableId="1626350042">
     <w:abstractNumId w:val="12"/>
   </w:num>
-  <w:num w:numId="25">
+  <w:num w:numId="25" w16cid:durableId="1789549177">
     <w:abstractNumId w:val="22"/>
   </w:num>
-  <w:num w:numId="26">
+  <w:num w:numId="26" w16cid:durableId="1965428599">
     <w:abstractNumId w:val="31"/>
   </w:num>
-  <w:num w:numId="27">
+  <w:num w:numId="27" w16cid:durableId="1056586763">
     <w:abstractNumId w:val="27"/>
   </w:num>
-  <w:num w:numId="28">
+  <w:num w:numId="28" w16cid:durableId="130246100">
     <w:abstractNumId w:val="18"/>
   </w:num>
-  <w:num w:numId="29">
+  <w:num w:numId="29" w16cid:durableId="581567480">
     <w:abstractNumId w:val="7"/>
   </w:num>
-  <w:num w:numId="30">
+  <w:num w:numId="30" w16cid:durableId="1256092801">
     <w:abstractNumId w:val="1"/>
   </w:num>
-  <w:num w:numId="31">
+  <w:num w:numId="31" w16cid:durableId="1706055988">
     <w:abstractNumId w:val="16"/>
   </w:num>
-  <w:num w:numId="32">
+  <w:num w:numId="32" w16cid:durableId="938560288">
     <w:abstractNumId w:val="17"/>
   </w:num>
-  <w:num w:numId="33">
+  <w:num w:numId="33" w16cid:durableId="1278485602">
     <w:abstractNumId w:val="5"/>
   </w:num>
-  <w:num w:numId="34">
+  <w:num w:numId="34" w16cid:durableId="1633368610">
     <w:abstractNumId w:val="4"/>
   </w:num>
-  <w:num w:numId="35">
+  <w:num w:numId="35" w16cid:durableId="1766921804">
     <w:abstractNumId w:val="0"/>
   </w:num>
-  <w:num w:numId="36">
+  <w:num w:numId="36" w16cid:durableId="731851294">
     <w:abstractNumId w:val="19"/>
   </w:num>
-  <w:num w:numId="37">
+  <w:num w:numId="37" w16cid:durableId="1580287192">
     <w:abstractNumId w:val="2"/>
   </w:num>
   <w:numIdMacAtCleanup w:val="35"/>
@@ -4713,7 +4818,7 @@
 </file>
 
 <file path=word/styles.xml><?xml version="1.0" encoding="utf-8"?>
-<w:styles xmlns:mc="http://schemas.openxmlformats.org/markup-compatibility/2006" xmlns:r="http://schemas.openxmlformats.org/officeDocument/2006/relationships" xmlns:w="http://schemas.openxmlformats.org/wordprocessingml/2006/main" xmlns:w14="http://schemas.microsoft.com/office/word/2010/wordml" xmlns:w15="http://schemas.microsoft.com/office/word/2012/wordml" xmlns:w16cex="http://schemas.microsoft.com/office/word/2018/wordml/cex" xmlns:w16cid="http://schemas.microsoft.com/office/word/2016/wordml/cid" xmlns:w16="http://schemas.microsoft.com/office/word/2018/wordml" xmlns:w16se="http://schemas.microsoft.com/office/word/2015/wordml/symex" mc:Ignorable="w14 w15 w16se w16cid w16 w16cex">
+<w:styles xmlns:mc="http://schemas.openxmlformats.org/markup-compatibility/2006" xmlns:r="http://schemas.openxmlformats.org/officeDocument/2006/relationships" xmlns:w="http://schemas.openxmlformats.org/wordprocessingml/2006/main" xmlns:w14="http://schemas.microsoft.com/office/word/2010/wordml" xmlns:w15="http://schemas.microsoft.com/office/word/2012/wordml" xmlns:w16cex="http://schemas.microsoft.com/office/word/2018/wordml/cex" xmlns:w16cid="http://schemas.microsoft.com/office/word/2016/wordml/cid" xmlns:w16="http://schemas.microsoft.com/office/word/2018/wordml" xmlns:w16sdtdh="http://schemas.microsoft.com/office/word/2020/wordml/sdtdatahash" xmlns:w16se="http://schemas.microsoft.com/office/word/2015/wordml/symex" mc:Ignorable="w14 w15 w16se w16cid w16 w16cex w16sdtdh">
   <w:docDefaults>
     <w:rPrDefault>
       <w:rPr>
@@ -4831,6 +4936,7 @@
     <w:lsdException w:name="HTML Sample" w:semiHidden="1" w:unhideWhenUsed="1"/>
     <w:lsdException w:name="HTML Typewriter" w:semiHidden="1" w:unhideWhenUsed="1"/>
     <w:lsdException w:name="HTML Variable" w:semiHidden="1" w:unhideWhenUsed="1"/>
+    <w:lsdException w:name="Normal Table" w:semiHidden="1" w:unhideWhenUsed="1"/>
     <w:lsdException w:name="annotation subject" w:semiHidden="1" w:unhideWhenUsed="1"/>
     <w:lsdException w:name="No List" w:semiHidden="1" w:unhideWhenUsed="1"/>
     <w:lsdException w:name="Outline List 1" w:semiHidden="1" w:unhideWhenUsed="1"/>
@@ -4877,8 +4983,10 @@
     <w:lsdException w:name="Table Subtle 2" w:semiHidden="1" w:unhideWhenUsed="1"/>
     <w:lsdException w:name="Table Web 1" w:semiHidden="1" w:unhideWhenUsed="1"/>
     <w:lsdException w:name="Table Web 2" w:semiHidden="1" w:unhideWhenUsed="1"/>
+    <w:lsdException w:name="Table Web 3" w:semiHidden="1" w:unhideWhenUsed="1"/>
     <w:lsdException w:name="Balloon Text" w:semiHidden="1" w:unhideWhenUsed="1"/>
     <w:lsdException w:name="Table Grid" w:uiPriority="39"/>
+    <w:lsdException w:name="Table Theme" w:semiHidden="1" w:unhideWhenUsed="1"/>
     <w:lsdException w:name="Placeholder Text" w:semiHidden="1"/>
     <w:lsdException w:name="No Spacing" w:uiPriority="1" w:qFormat="1"/>
     <w:lsdException w:name="Light Shading" w:uiPriority="60"/>
@@ -5116,7 +5224,7 @@
     <w:link w:val="Heading1Char"/>
     <w:uiPriority w:val="9"/>
     <w:qFormat/>
-    <w:rsid w:val="00CA78E2"/>
+    <w:rsid w:val="001C4457"/>
     <w:pPr>
       <w:keepNext/>
       <w:keepLines/>
@@ -5125,7 +5233,7 @@
     </w:pPr>
     <w:rPr>
       <w:rFonts w:eastAsiaTheme="majorEastAsia" w:cstheme="majorBidi"/>
-      <w:color w:val="ED7D31" w:themeColor="accent2"/>
+      <w:color w:val="44AAFF"/>
       <w:sz w:val="32"/>
       <w:szCs w:val="32"/>
     </w:rPr>
@@ -5138,7 +5246,7 @@
     <w:uiPriority w:val="9"/>
     <w:unhideWhenUsed/>
     <w:qFormat/>
-    <w:rsid w:val="00CA78E2"/>
+    <w:rsid w:val="001C4457"/>
     <w:pPr>
       <w:keepNext/>
       <w:keepLines/>
@@ -5147,7 +5255,7 @@
     </w:pPr>
     <w:rPr>
       <w:rFonts w:eastAsiaTheme="majorEastAsia" w:cstheme="majorBidi"/>
-      <w:color w:val="5B9BD5" w:themeColor="accent1"/>
+      <w:color w:val="44AAFF"/>
       <w:sz w:val="24"/>
       <w:szCs w:val="26"/>
     </w:rPr>
@@ -5160,7 +5268,7 @@
     <w:uiPriority w:val="9"/>
     <w:unhideWhenUsed/>
     <w:qFormat/>
-    <w:rsid w:val="00F432FF"/>
+    <w:rsid w:val="001C4457"/>
     <w:pPr>
       <w:keepNext/>
       <w:keepLines/>
@@ -5169,7 +5277,7 @@
     </w:pPr>
     <w:rPr>
       <w:rFonts w:eastAsiaTheme="majorEastAsia" w:cstheme="majorBidi"/>
-      <w:color w:val="5B9BD5" w:themeColor="accent1"/>
+      <w:color w:val="44AAFF"/>
     </w:rPr>
   </w:style>
   <w:style w:type="paragraph" w:styleId="Heading4">
@@ -5180,7 +5288,7 @@
     <w:uiPriority w:val="9"/>
     <w:unhideWhenUsed/>
     <w:qFormat/>
-    <w:rsid w:val="00F432FF"/>
+    <w:rsid w:val="001C4457"/>
     <w:pPr>
       <w:keepNext/>
       <w:keepLines/>
@@ -5190,7 +5298,7 @@
     <w:rPr>
       <w:rFonts w:eastAsiaTheme="majorEastAsia" w:cstheme="majorBidi"/>
       <w:iCs/>
-      <w:color w:val="5B9BD5" w:themeColor="accent1"/>
+      <w:color w:val="44AAFF"/>
     </w:rPr>
   </w:style>
   <w:style w:type="paragraph" w:styleId="Heading5">
@@ -5201,7 +5309,7 @@
     <w:uiPriority w:val="9"/>
     <w:unhideWhenUsed/>
     <w:qFormat/>
-    <w:rsid w:val="00F432FF"/>
+    <w:rsid w:val="001C4457"/>
     <w:pPr>
       <w:keepNext/>
       <w:keepLines/>
@@ -5210,7 +5318,7 @@
     </w:pPr>
     <w:rPr>
       <w:rFonts w:eastAsiaTheme="majorEastAsia" w:cstheme="majorBidi"/>
-      <w:color w:val="5B9BD5" w:themeColor="accent1"/>
+      <w:color w:val="44AAFF"/>
     </w:rPr>
   </w:style>
   <w:style w:type="paragraph" w:styleId="Heading6">
@@ -5222,7 +5330,7 @@
     <w:semiHidden/>
     <w:unhideWhenUsed/>
     <w:qFormat/>
-    <w:rsid w:val="00F432FF"/>
+    <w:rsid w:val="001C4457"/>
     <w:pPr>
       <w:keepNext/>
       <w:keepLines/>
@@ -5231,7 +5339,7 @@
     </w:pPr>
     <w:rPr>
       <w:rFonts w:eastAsiaTheme="majorEastAsia" w:cstheme="majorBidi"/>
-      <w:color w:val="5B9BD5" w:themeColor="accent1"/>
+      <w:color w:val="44AAFF"/>
     </w:rPr>
   </w:style>
   <w:style w:type="character" w:default="1" w:styleId="DefaultParagraphFont">
@@ -5266,10 +5374,10 @@
     <w:basedOn w:val="DefaultParagraphFont"/>
     <w:link w:val="Heading1"/>
     <w:uiPriority w:val="9"/>
-    <w:rsid w:val="00CA78E2"/>
+    <w:rsid w:val="001C4457"/>
     <w:rPr>
       <w:rFonts w:ascii="Helvetica Light" w:eastAsiaTheme="majorEastAsia" w:hAnsi="Helvetica Light" w:cstheme="majorBidi"/>
-      <w:color w:val="ED7D31" w:themeColor="accent2"/>
+      <w:color w:val="44AAFF"/>
       <w:sz w:val="32"/>
       <w:szCs w:val="32"/>
     </w:rPr>
@@ -5281,7 +5389,7 @@
     <w:uiPriority w:val="39"/>
     <w:unhideWhenUsed/>
     <w:qFormat/>
-    <w:rsid w:val="008D156C"/>
+    <w:rsid w:val="001C4457"/>
     <w:pPr>
       <w:spacing w:before="480" w:line="276" w:lineRule="auto"/>
       <w:outlineLvl w:val="9"/>
@@ -5440,10 +5548,10 @@
     <w:basedOn w:val="DefaultParagraphFont"/>
     <w:link w:val="Heading2"/>
     <w:uiPriority w:val="9"/>
-    <w:rsid w:val="00CA78E2"/>
+    <w:rsid w:val="001C4457"/>
     <w:rPr>
       <w:rFonts w:ascii="Helvetica Light" w:eastAsiaTheme="majorEastAsia" w:hAnsi="Helvetica Light" w:cstheme="majorBidi"/>
-      <w:color w:val="5B9BD5" w:themeColor="accent1"/>
+      <w:color w:val="44AAFF"/>
       <w:szCs w:val="26"/>
     </w:rPr>
   </w:style>
@@ -5452,10 +5560,10 @@
     <w:basedOn w:val="DefaultParagraphFont"/>
     <w:link w:val="Heading3"/>
     <w:uiPriority w:val="9"/>
-    <w:rsid w:val="00F432FF"/>
+    <w:rsid w:val="001C4457"/>
     <w:rPr>
       <w:rFonts w:ascii="Helvetica Light" w:eastAsiaTheme="majorEastAsia" w:hAnsi="Helvetica Light" w:cstheme="majorBidi"/>
-      <w:color w:val="5B9BD5" w:themeColor="accent1"/>
+      <w:color w:val="44AAFF"/>
       <w:sz w:val="20"/>
     </w:rPr>
   </w:style>
@@ -6118,11 +6226,11 @@
     <w:basedOn w:val="DefaultParagraphFont"/>
     <w:link w:val="Heading4"/>
     <w:uiPriority w:val="9"/>
-    <w:rsid w:val="00F432FF"/>
+    <w:rsid w:val="001C4457"/>
     <w:rPr>
       <w:rFonts w:ascii="Helvetica Light" w:eastAsiaTheme="majorEastAsia" w:hAnsi="Helvetica Light" w:cstheme="majorBidi"/>
       <w:iCs/>
-      <w:color w:val="5B9BD5" w:themeColor="accent1"/>
+      <w:color w:val="44AAFF"/>
       <w:sz w:val="20"/>
     </w:rPr>
   </w:style>
@@ -6131,10 +6239,10 @@
     <w:basedOn w:val="DefaultParagraphFont"/>
     <w:link w:val="Heading5"/>
     <w:uiPriority w:val="9"/>
-    <w:rsid w:val="00F432FF"/>
+    <w:rsid w:val="001C4457"/>
     <w:rPr>
       <w:rFonts w:ascii="Helvetica Light" w:eastAsiaTheme="majorEastAsia" w:hAnsi="Helvetica Light" w:cstheme="majorBidi"/>
-      <w:color w:val="5B9BD5" w:themeColor="accent1"/>
+      <w:color w:val="44AAFF"/>
       <w:sz w:val="20"/>
     </w:rPr>
   </w:style>
@@ -6626,10 +6734,10 @@
     <w:link w:val="Heading6"/>
     <w:uiPriority w:val="9"/>
     <w:semiHidden/>
-    <w:rsid w:val="00F432FF"/>
+    <w:rsid w:val="001C4457"/>
     <w:rPr>
       <w:rFonts w:ascii="Helvetica Light" w:eastAsiaTheme="majorEastAsia" w:hAnsi="Helvetica Light" w:cstheme="majorBidi"/>
-      <w:color w:val="5B9BD5" w:themeColor="accent1"/>
+      <w:color w:val="44AAFF"/>
       <w:sz w:val="20"/>
     </w:rPr>
   </w:style>

</xml_diff>

<commit_message>
Attempting to fix scale issue with watermark
</commit_message>
<xml_diff>
--- a/templates/reference.docx
+++ b/templates/reference.docx
@@ -116,7 +116,6 @@
           <w:dataBinding w:prefixMappings="xmlns:ns0='http://schemas.openxmlformats.org/package/2006/metadata/core-properties' xmlns:ns1='http://purl.org/dc/elements/1.1/'" w:xpath="/ns0:coreProperties[1]/ns1:title[1]" w:storeItemID="{6C3C8BC8-F283-45AE-878A-BAB7291924A1}"/>
           <w:text/>
         </w:sdtPr>
-        <w:sdtEndPr/>
         <w:sdtContent>
           <w:tc>
             <w:tcPr>
@@ -181,7 +180,6 @@
           <w:dataBinding w:prefixMappings="xmlns:ns0='http://schemas.openxmlformats.org/package/2006/metadata/core-properties' xmlns:ns1='http://purl.org/dc/elements/1.1/'" w:xpath="/ns0:coreProperties[1]/ns1:title[1]" w:storeItemID="{6C3C8BC8-F283-45AE-878A-BAB7291924A1}"/>
           <w:text/>
         </w:sdtPr>
-        <w:sdtEndPr/>
         <w:sdtContent>
           <w:tc>
             <w:tcPr>
@@ -298,12 +296,7 @@
       <w:rPr>
         <w:noProof/>
       </w:rPr>
-    </w:r>
-    <w:r>
-      <w:rPr>
-        <w:noProof/>
-      </w:rPr>
-      <w:pict w14:anchorId="398060BF">
+      <w:pict w14:anchorId="120BC946">
         <v:shapetype id="_x0000_t75" coordsize="21600,21600" o:spt="75" o:preferrelative="t" path="m@4@5l@4@11@9@11@9@5xe" filled="f" stroked="f">
           <v:stroke joinstyle="miter"/>
           <v:formulas>
@@ -323,9 +316,8 @@
           <v:path o:extrusionok="f" gradientshapeok="t" o:connecttype="rect"/>
           <o:lock v:ext="edit" aspectratio="t"/>
         </v:shapetype>
-        <v:shape id="WordPictureWatermark239340995" o:spid="_x0000_s1027" type="#_x0000_t75" alt="" style="position:absolute;margin-left:0;margin-top:0;width:620.25pt;height:877pt;z-index:-251652096;mso-wrap-edited:f;mso-width-percent:0;mso-height-percent:0;mso-position-horizontal:center;mso-position-horizontal-relative:margin;mso-position-vertical:center;mso-position-vertical-relative:margin;mso-width-percent:0;mso-height-percent:0" o:allowincell="f">
-          <v:imagedata r:id="rId1" o:title="page-background"/>
-          <w10:wrap anchorx="margin" anchory="margin"/>
+        <v:shape id="WordPictureWatermark384669421" o:spid="_x0000_s1027" type="#_x0000_t75" alt="" style="position:absolute;margin-left:0;margin-top:0;width:595pt;height:842pt;z-index:-251652096;mso-wrap-edited:f;mso-width-percent:0;mso-height-percent:0;mso-position-horizontal:center;mso-position-horizontal-relative:margin;mso-position-vertical:center;mso-position-vertical-relative:margin;mso-width-percent:0;mso-height-percent:0" o:allowincell="f">
+          <v:imagedata r:id="rId1" o:title="Page Background"/>
         </v:shape>
       </w:pict>
     </w:r>
@@ -407,12 +399,7 @@
       <w:rPr>
         <w:noProof/>
       </w:rPr>
-    </w:r>
-    <w:r>
-      <w:rPr>
-        <w:noProof/>
-      </w:rPr>
-      <w:pict w14:anchorId="33553DE0">
+      <w:pict w14:anchorId="0FBC1DA6">
         <v:shapetype id="_x0000_t75" coordsize="21600,21600" o:spt="75" o:preferrelative="t" path="m@4@5l@4@11@9@11@9@5xe" filled="f" stroked="f">
           <v:stroke joinstyle="miter"/>
           <v:formulas>
@@ -432,9 +419,8 @@
           <v:path o:extrusionok="f" gradientshapeok="t" o:connecttype="rect"/>
           <o:lock v:ext="edit" aspectratio="t"/>
         </v:shapetype>
-        <v:shape id="WordPictureWatermark239340996" o:spid="_x0000_s1026" type="#_x0000_t75" alt="" style="position:absolute;margin-left:0;margin-top:0;width:620.25pt;height:877pt;z-index:-251649024;mso-wrap-edited:f;mso-width-percent:0;mso-height-percent:0;mso-position-horizontal:center;mso-position-horizontal-relative:margin;mso-position-vertical:center;mso-position-vertical-relative:margin;mso-width-percent:0;mso-height-percent:0" o:allowincell="f">
-          <v:imagedata r:id="rId1" o:title="page-background"/>
-          <w10:wrap anchorx="margin" anchory="margin"/>
+        <v:shape id="WordPictureWatermark384669422" o:spid="_x0000_s1026" type="#_x0000_t75" alt="" style="position:absolute;margin-left:0;margin-top:0;width:595pt;height:842pt;z-index:-251649024;mso-wrap-edited:f;mso-width-percent:0;mso-height-percent:0;mso-position-horizontal:center;mso-position-horizontal-relative:margin;mso-position-vertical:center;mso-position-vertical-relative:margin;mso-width-percent:0;mso-height-percent:0" o:allowincell="f">
+          <v:imagedata r:id="rId1" o:title="Page Background"/>
         </v:shape>
       </w:pict>
     </w:r>
@@ -505,12 +491,7 @@
       <w:rPr>
         <w:noProof/>
       </w:rPr>
-    </w:r>
-    <w:r>
-      <w:rPr>
-        <w:noProof/>
-      </w:rPr>
-      <w:pict w14:anchorId="3CA7815D">
+      <w:pict w14:anchorId="02F53691">
         <v:shapetype id="_x0000_t75" coordsize="21600,21600" o:spt="75" o:preferrelative="t" path="m@4@5l@4@11@9@11@9@5xe" filled="f" stroked="f">
           <v:stroke joinstyle="miter"/>
           <v:formulas>
@@ -530,9 +511,8 @@
           <v:path o:extrusionok="f" gradientshapeok="t" o:connecttype="rect"/>
           <o:lock v:ext="edit" aspectratio="t"/>
         </v:shapetype>
-        <v:shape id="WordPictureWatermark239340994" o:spid="_x0000_s1025" type="#_x0000_t75" alt="" style="position:absolute;margin-left:0;margin-top:0;width:620.25pt;height:877pt;z-index:-251655168;mso-wrap-edited:f;mso-width-percent:0;mso-height-percent:0;mso-position-horizontal:center;mso-position-horizontal-relative:margin;mso-position-vertical:center;mso-position-vertical-relative:margin;mso-width-percent:0;mso-height-percent:0" o:allowincell="f">
-          <v:imagedata r:id="rId1" o:title="page-background"/>
-          <w10:wrap anchorx="margin" anchory="margin"/>
+        <v:shape id="WordPictureWatermark384669420" o:spid="_x0000_s1025" type="#_x0000_t75" alt="" style="position:absolute;margin-left:0;margin-top:0;width:595pt;height:842pt;z-index:-251655168;mso-wrap-edited:f;mso-width-percent:0;mso-height-percent:0;mso-position-horizontal:center;mso-position-horizontal-relative:margin;mso-position-vertical:center;mso-position-vertical-relative:margin;mso-width-percent:0;mso-height-percent:0" o:allowincell="f">
+          <v:imagedata r:id="rId1" o:title="Page Background"/>
         </v:shape>
       </w:pict>
     </w:r>

</xml_diff>

<commit_message>
Updated template to support Table style
</commit_message>
<xml_diff>
--- a/templates/reference.docx
+++ b/templates/reference.docx
@@ -318,6 +318,7 @@
         </v:shapetype>
         <v:shape id="WordPictureWatermark384669421" o:spid="_x0000_s1027" type="#_x0000_t75" alt="" style="position:absolute;margin-left:0;margin-top:0;width:595pt;height:842pt;z-index:-251652096;mso-wrap-edited:f;mso-width-percent:0;mso-height-percent:0;mso-position-horizontal:center;mso-position-horizontal-relative:margin;mso-position-vertical:center;mso-position-vertical-relative:margin;mso-width-percent:0;mso-height-percent:0" o:allowincell="f">
           <v:imagedata r:id="rId1" o:title="Page Background"/>
+          <w10:wrap anchorx="margin" anchory="margin"/>
         </v:shape>
       </w:pict>
     </w:r>
@@ -421,6 +422,7 @@
         </v:shapetype>
         <v:shape id="WordPictureWatermark384669422" o:spid="_x0000_s1026" type="#_x0000_t75" alt="" style="position:absolute;margin-left:0;margin-top:0;width:595pt;height:842pt;z-index:-251649024;mso-wrap-edited:f;mso-width-percent:0;mso-height-percent:0;mso-position-horizontal:center;mso-position-horizontal-relative:margin;mso-position-vertical:center;mso-position-vertical-relative:margin;mso-width-percent:0;mso-height-percent:0" o:allowincell="f">
           <v:imagedata r:id="rId1" o:title="Page Background"/>
+          <w10:wrap anchorx="margin" anchory="margin"/>
         </v:shape>
       </w:pict>
     </w:r>
@@ -513,6 +515,7 @@
         </v:shapetype>
         <v:shape id="WordPictureWatermark384669420" o:spid="_x0000_s1025" type="#_x0000_t75" alt="" style="position:absolute;margin-left:0;margin-top:0;width:595pt;height:842pt;z-index:-251655168;mso-wrap-edited:f;mso-width-percent:0;mso-height-percent:0;mso-position-horizontal:center;mso-position-horizontal-relative:margin;mso-position-vertical:center;mso-position-vertical-relative:margin;mso-width-percent:0;mso-height-percent:0" o:allowincell="f">
           <v:imagedata r:id="rId1" o:title="Page Background"/>
+          <w10:wrap anchorx="margin" anchory="margin"/>
         </v:shape>
       </w:pict>
     </w:r>
@@ -6758,6 +6761,34 @@
       <w:contextualSpacing/>
     </w:pPr>
   </w:style>
+  <w:style w:type="table" w:customStyle="1" w:styleId="Table">
+    <w:name w:val="Table"/>
+    <w:basedOn w:val="TableNormal"/>
+    <w:uiPriority w:val="99"/>
+    <w:rsid w:val="00656B7A"/>
+    <w:tblPr>
+      <w:tblBorders>
+        <w:top w:val="single" w:sz="4" w:space="0" w:color="5B9BD5" w:themeColor="accent1"/>
+        <w:left w:val="single" w:sz="4" w:space="0" w:color="5B9BD5" w:themeColor="accent1"/>
+        <w:bottom w:val="single" w:sz="4" w:space="0" w:color="5B9BD5" w:themeColor="accent1"/>
+        <w:right w:val="single" w:sz="4" w:space="0" w:color="5B9BD5" w:themeColor="accent1"/>
+        <w:insideH w:val="single" w:sz="4" w:space="0" w:color="5B9BD5" w:themeColor="accent1"/>
+        <w:insideV w:val="single" w:sz="4" w:space="0" w:color="5B9BD5" w:themeColor="accent1"/>
+      </w:tblBorders>
+    </w:tblPr>
+    <w:tblStylePr w:type="firstRow">
+      <w:rPr>
+        <w:color w:val="FFFFFF" w:themeColor="background1"/>
+      </w:rPr>
+      <w:tblPr/>
+      <w:tcPr>
+        <w:tcBorders>
+          <w:insideV w:val="single" w:sz="4" w:space="0" w:color="9CC2E5" w:themeColor="accent1" w:themeTint="99"/>
+        </w:tcBorders>
+        <w:shd w:val="clear" w:color="auto" w:fill="5B9BD5" w:themeFill="accent1"/>
+      </w:tcPr>
+    </w:tblStylePr>
+  </w:style>
 </w:styles>
 </file>
 

</xml_diff>

<commit_message>
Updating local build and how watermarks are implemented. Ensuring correct python and pdfcli versions are used.
</commit_message>
<xml_diff>
--- a/templates/reference.docx
+++ b/templates/reference.docx
@@ -297,39 +297,9 @@
       <w:pStyle w:val="Header"/>
     </w:pPr>
     <w:r>
-      <w:rPr>
-        <w:noProof/>
-      </w:rPr>
-      <w:pict w14:anchorId="120BC946">
-        <v:shapetype id="_x0000_t75" coordsize="21600,21600" o:spt="75" o:preferrelative="t" path="m@4@5l@4@11@9@11@9@5xe" filled="f" stroked="f">
-          <v:stroke joinstyle="miter"/>
-          <v:formulas>
-            <v:f eqn="if lineDrawn pixelLineWidth 0"/>
-            <v:f eqn="sum @0 1 0"/>
-            <v:f eqn="sum 0 0 @1"/>
-            <v:f eqn="prod @2 1 2"/>
-            <v:f eqn="prod @3 21600 pixelWidth"/>
-            <v:f eqn="prod @3 21600 pixelHeight"/>
-            <v:f eqn="sum @0 0 1"/>
-            <v:f eqn="prod @6 1 2"/>
-            <v:f eqn="prod @7 21600 pixelWidth"/>
-            <v:f eqn="sum @8 21600 0"/>
-            <v:f eqn="prod @7 21600 pixelHeight"/>
-            <v:f eqn="sum @10 21600 0"/>
-          </v:formulas>
-          <v:path o:extrusionok="f" gradientshapeok="t" o:connecttype="rect"/>
-          <o:lock v:ext="edit" aspectratio="t"/>
-        </v:shapetype>
-        <v:shape id="WordPictureWatermark384669421" o:spid="_x0000_s1027" type="#_x0000_t75" alt="" style="position:absolute;margin-left:0;margin-top:0;width:595pt;height:842pt;z-index:-251652096;mso-wrap-edited:f;mso-width-percent:0;mso-height-percent:0;mso-position-horizontal:center;mso-position-horizontal-relative:margin;mso-position-vertical:center;mso-position-vertical-relative:margin;mso-width-percent:0;mso-height-percent:0" o:allowincell="f">
-          <v:imagedata r:id="rId1" o:title="Page Background"/>
-          <w10:wrap anchorx="margin" anchory="margin"/>
-        </v:shape>
-      </w:pict>
-    </w:r>
-    <w:r>
       <w:t xml:space="preserve">DRAFT VERSION – </w:t>
     </w:r>
-    <w:hyperlink r:id="rId2" w:history="1">
+    <w:hyperlink r:id="rId1" w:history="1">
       <w:r>
         <w:rPr>
           <w:rStyle w:val="Hyperlink"/>
@@ -353,99 +323,6 @@
           <wp:extent cx="1143423" cy="351672"/>
           <wp:effectExtent l="0" t="0" r="0" b="4445"/>
           <wp:docPr id="1" name="Picture 1"/>
-          <wp:cNvGraphicFramePr>
-            <a:graphicFrameLocks xmlns:a="http://schemas.openxmlformats.org/drawingml/2006/main" noChangeAspect="1"/>
-          </wp:cNvGraphicFramePr>
-          <a:graphic xmlns:a="http://schemas.openxmlformats.org/drawingml/2006/main">
-            <a:graphicData uri="http://schemas.openxmlformats.org/drawingml/2006/picture">
-              <pic:pic xmlns:pic="http://schemas.openxmlformats.org/drawingml/2006/picture">
-                <pic:nvPicPr>
-                  <pic:cNvPr id="0" name="owasp_logo_1c_notext.png"/>
-                  <pic:cNvPicPr/>
-                </pic:nvPicPr>
-                <pic:blipFill>
-                  <a:blip r:embed="rId3">
-                    <a:extLst>
-                      <a:ext uri="{28A0092B-C50C-407E-A947-70E740481C1C}">
-                        <a14:useLocalDpi xmlns:a14="http://schemas.microsoft.com/office/drawing/2010/main" val="0"/>
-                      </a:ext>
-                    </a:extLst>
-                  </a:blip>
-                  <a:stretch>
-                    <a:fillRect/>
-                  </a:stretch>
-                </pic:blipFill>
-                <pic:spPr>
-                  <a:xfrm>
-                    <a:off x="0" y="0"/>
-                    <a:ext cx="1143804" cy="351789"/>
-                  </a:xfrm>
-                  <a:prstGeom prst="rect">
-                    <a:avLst/>
-                  </a:prstGeom>
-                </pic:spPr>
-              </pic:pic>
-            </a:graphicData>
-          </a:graphic>
-        </wp:inline>
-      </w:drawing>
-    </w:r>
-  </w:p>
-</w:hdr>
-</file>
-
-<file path=word/header2.xml><?xml version="1.0" encoding="utf-8"?>
-<w:hdr xmlns:wpc="http://schemas.microsoft.com/office/word/2010/wordprocessingCanvas" xmlns:cx="http://schemas.microsoft.com/office/drawing/2014/chartex" xmlns:cx1="http://schemas.microsoft.com/office/drawing/2015/9/8/chartex" xmlns:cx2="http://schemas.microsoft.com/office/drawing/2015/10/21/chartex" xmlns:cx3="http://schemas.microsoft.com/office/drawing/2016/5/9/chartex" xmlns:cx4="http://schemas.microsoft.com/office/drawing/2016/5/10/chartex" xmlns:cx5="http://schemas.microsoft.com/office/drawing/2016/5/11/chartex" xmlns:cx6="http://schemas.microsoft.com/office/drawing/2016/5/12/chartex" xmlns:cx7="http://schemas.microsoft.com/office/drawing/2016/5/13/chartex" xmlns:cx8="http://schemas.microsoft.com/office/drawing/2016/5/14/chartex" xmlns:mc="http://schemas.openxmlformats.org/markup-compatibility/2006" xmlns:aink="http://schemas.microsoft.com/office/drawing/2016/ink" xmlns:am3d="http://schemas.microsoft.com/office/drawing/2017/model3d" xmlns:o="urn:schemas-microsoft-com:office:office" xmlns:oel="http://schemas.microsoft.com/office/2019/extlst" xmlns:r="http://schemas.openxmlformats.org/officeDocument/2006/relationships" xmlns:m="http://schemas.openxmlformats.org/officeDocument/2006/math" xmlns:v="urn:schemas-microsoft-com:vml" xmlns:wp14="http://schemas.microsoft.com/office/word/2010/wordprocessingDrawing" xmlns:wp="http://schemas.openxmlformats.org/drawingml/2006/wordprocessingDrawing" xmlns:w10="urn:schemas-microsoft-com:office:word" xmlns:w="http://schemas.openxmlformats.org/wordprocessingml/2006/main" xmlns:w14="http://schemas.microsoft.com/office/word/2010/wordml" xmlns:w15="http://schemas.microsoft.com/office/word/2012/wordml" xmlns:w16cex="http://schemas.microsoft.com/office/word/2018/wordml/cex" xmlns:w16cid="http://schemas.microsoft.com/office/word/2016/wordml/cid" xmlns:w16="http://schemas.microsoft.com/office/word/2018/wordml" xmlns:w16sdtdh="http://schemas.microsoft.com/office/word/2020/wordml/sdtdatahash" xmlns:w16se="http://schemas.microsoft.com/office/word/2015/wordml/symex" xmlns:wpg="http://schemas.microsoft.com/office/word/2010/wordprocessingGroup" xmlns:wpi="http://schemas.microsoft.com/office/word/2010/wordprocessingInk" xmlns:wne="http://schemas.microsoft.com/office/word/2006/wordml" xmlns:wps="http://schemas.microsoft.com/office/word/2010/wordprocessingShape" mc:Ignorable="w14 w15 w16se w16cid w16 w16cex w16sdtdh wp14">
-  <w:p>
-    <w:pPr>
-      <w:pStyle w:val="Header"/>
-    </w:pPr>
-    <w:r>
-      <w:rPr>
-        <w:noProof/>
-      </w:rPr>
-      <w:pict w14:anchorId="0FBC1DA6">
-        <v:shapetype id="_x0000_t75" coordsize="21600,21600" o:spt="75" o:preferrelative="t" path="m@4@5l@4@11@9@11@9@5xe" filled="f" stroked="f">
-          <v:stroke joinstyle="miter"/>
-          <v:formulas>
-            <v:f eqn="if lineDrawn pixelLineWidth 0"/>
-            <v:f eqn="sum @0 1 0"/>
-            <v:f eqn="sum 0 0 @1"/>
-            <v:f eqn="prod @2 1 2"/>
-            <v:f eqn="prod @3 21600 pixelWidth"/>
-            <v:f eqn="prod @3 21600 pixelHeight"/>
-            <v:f eqn="sum @0 0 1"/>
-            <v:f eqn="prod @6 1 2"/>
-            <v:f eqn="prod @7 21600 pixelWidth"/>
-            <v:f eqn="sum @8 21600 0"/>
-            <v:f eqn="prod @7 21600 pixelHeight"/>
-            <v:f eqn="sum @10 21600 0"/>
-          </v:formulas>
-          <v:path o:extrusionok="f" gradientshapeok="t" o:connecttype="rect"/>
-          <o:lock v:ext="edit" aspectratio="t"/>
-        </v:shapetype>
-        <v:shape id="WordPictureWatermark384669422" o:spid="_x0000_s1026" type="#_x0000_t75" alt="" style="position:absolute;margin-left:0;margin-top:0;width:595pt;height:842pt;z-index:-251649024;mso-wrap-edited:f;mso-width-percent:0;mso-height-percent:0;mso-position-horizontal:center;mso-position-horizontal-relative:margin;mso-position-vertical:center;mso-position-vertical-relative:margin;mso-width-percent:0;mso-height-percent:0" o:allowincell="f">
-          <v:imagedata r:id="rId1" o:title="Page Background"/>
-          <w10:wrap anchorx="margin" anchory="margin"/>
-        </v:shape>
-      </w:pict>
-    </w:r>
-    <w:r>
-      <w:tab/>
-    </w:r>
-    <w:r>
-      <w:tab/>
-    </w:r>
-    <w:r>
-      <w:rPr>
-        <w:noProof/>
-        <w:lang w:val="en-US"/>
-      </w:rPr>
-      <w:drawing>
-        <wp:inline distT="0" distB="0" distL="0" distR="0" wp14:anchorId="0D84ECE7" wp14:editId="3F811CD4">
-          <wp:extent cx="1143423" cy="351672"/>
-          <wp:effectExtent l="0" t="0" r="0" b="4445"/>
-          <wp:docPr id="2" name="Picture 2"/>
           <wp:cNvGraphicFramePr>
             <a:graphicFrameLocks xmlns:a="http://schemas.openxmlformats.org/drawingml/2006/main" noChangeAspect="1"/>
           </wp:cNvGraphicFramePr>
@@ -487,42 +364,75 @@
 </w:hdr>
 </file>
 
+<file path=word/header2.xml><?xml version="1.0" encoding="utf-8"?>
+<w:hdr xmlns:wpc="http://schemas.microsoft.com/office/word/2010/wordprocessingCanvas" xmlns:cx="http://schemas.microsoft.com/office/drawing/2014/chartex" xmlns:cx1="http://schemas.microsoft.com/office/drawing/2015/9/8/chartex" xmlns:cx2="http://schemas.microsoft.com/office/drawing/2015/10/21/chartex" xmlns:cx3="http://schemas.microsoft.com/office/drawing/2016/5/9/chartex" xmlns:cx4="http://schemas.microsoft.com/office/drawing/2016/5/10/chartex" xmlns:cx5="http://schemas.microsoft.com/office/drawing/2016/5/11/chartex" xmlns:cx6="http://schemas.microsoft.com/office/drawing/2016/5/12/chartex" xmlns:cx7="http://schemas.microsoft.com/office/drawing/2016/5/13/chartex" xmlns:cx8="http://schemas.microsoft.com/office/drawing/2016/5/14/chartex" xmlns:mc="http://schemas.openxmlformats.org/markup-compatibility/2006" xmlns:aink="http://schemas.microsoft.com/office/drawing/2016/ink" xmlns:am3d="http://schemas.microsoft.com/office/drawing/2017/model3d" xmlns:o="urn:schemas-microsoft-com:office:office" xmlns:oel="http://schemas.microsoft.com/office/2019/extlst" xmlns:r="http://schemas.openxmlformats.org/officeDocument/2006/relationships" xmlns:m="http://schemas.openxmlformats.org/officeDocument/2006/math" xmlns:v="urn:schemas-microsoft-com:vml" xmlns:wp14="http://schemas.microsoft.com/office/word/2010/wordprocessingDrawing" xmlns:wp="http://schemas.openxmlformats.org/drawingml/2006/wordprocessingDrawing" xmlns:w10="urn:schemas-microsoft-com:office:word" xmlns:w="http://schemas.openxmlformats.org/wordprocessingml/2006/main" xmlns:w14="http://schemas.microsoft.com/office/word/2010/wordml" xmlns:w15="http://schemas.microsoft.com/office/word/2012/wordml" xmlns:w16cex="http://schemas.microsoft.com/office/word/2018/wordml/cex" xmlns:w16cid="http://schemas.microsoft.com/office/word/2016/wordml/cid" xmlns:w16="http://schemas.microsoft.com/office/word/2018/wordml" xmlns:w16sdtdh="http://schemas.microsoft.com/office/word/2020/wordml/sdtdatahash" xmlns:w16se="http://schemas.microsoft.com/office/word/2015/wordml/symex" xmlns:wpg="http://schemas.microsoft.com/office/word/2010/wordprocessingGroup" xmlns:wpi="http://schemas.microsoft.com/office/word/2010/wordprocessingInk" xmlns:wne="http://schemas.microsoft.com/office/word/2006/wordml" xmlns:wps="http://schemas.microsoft.com/office/word/2010/wordprocessingShape" mc:Ignorable="w14 w15 w16se w16cid w16 w16cex w16sdtdh wp14">
+  <w:p>
+    <w:pPr>
+      <w:pStyle w:val="Header"/>
+    </w:pPr>
+    <w:r>
+      <w:tab/>
+    </w:r>
+    <w:r>
+      <w:tab/>
+    </w:r>
+    <w:r>
+      <w:rPr>
+        <w:noProof/>
+        <w:lang w:val="en-US"/>
+      </w:rPr>
+      <w:drawing>
+        <wp:inline distT="0" distB="0" distL="0" distR="0" wp14:anchorId="0D84ECE7" wp14:editId="3F811CD4">
+          <wp:extent cx="1143423" cy="351672"/>
+          <wp:effectExtent l="0" t="0" r="0" b="4445"/>
+          <wp:docPr id="2" name="Picture 2"/>
+          <wp:cNvGraphicFramePr>
+            <a:graphicFrameLocks xmlns:a="http://schemas.openxmlformats.org/drawingml/2006/main" noChangeAspect="1"/>
+          </wp:cNvGraphicFramePr>
+          <a:graphic xmlns:a="http://schemas.openxmlformats.org/drawingml/2006/main">
+            <a:graphicData uri="http://schemas.openxmlformats.org/drawingml/2006/picture">
+              <pic:pic xmlns:pic="http://schemas.openxmlformats.org/drawingml/2006/picture">
+                <pic:nvPicPr>
+                  <pic:cNvPr id="0" name="owasp_logo_1c_notext.png"/>
+                  <pic:cNvPicPr/>
+                </pic:nvPicPr>
+                <pic:blipFill>
+                  <a:blip r:embed="rId1">
+                    <a:extLst>
+                      <a:ext uri="{28A0092B-C50C-407E-A947-70E740481C1C}">
+                        <a14:useLocalDpi xmlns:a14="http://schemas.microsoft.com/office/drawing/2010/main" val="0"/>
+                      </a:ext>
+                    </a:extLst>
+                  </a:blip>
+                  <a:stretch>
+                    <a:fillRect/>
+                  </a:stretch>
+                </pic:blipFill>
+                <pic:spPr>
+                  <a:xfrm>
+                    <a:off x="0" y="0"/>
+                    <a:ext cx="1143804" cy="351789"/>
+                  </a:xfrm>
+                  <a:prstGeom prst="rect">
+                    <a:avLst/>
+                  </a:prstGeom>
+                </pic:spPr>
+              </pic:pic>
+            </a:graphicData>
+          </a:graphic>
+        </wp:inline>
+      </w:drawing>
+    </w:r>
+  </w:p>
+</w:hdr>
+</file>
+
 <file path=word/header3.xml><?xml version="1.0" encoding="utf-8"?>
 <w:hdr xmlns:wpc="http://schemas.microsoft.com/office/word/2010/wordprocessingCanvas" xmlns:cx="http://schemas.microsoft.com/office/drawing/2014/chartex" xmlns:cx1="http://schemas.microsoft.com/office/drawing/2015/9/8/chartex" xmlns:cx2="http://schemas.microsoft.com/office/drawing/2015/10/21/chartex" xmlns:cx3="http://schemas.microsoft.com/office/drawing/2016/5/9/chartex" xmlns:cx4="http://schemas.microsoft.com/office/drawing/2016/5/10/chartex" xmlns:cx5="http://schemas.microsoft.com/office/drawing/2016/5/11/chartex" xmlns:cx6="http://schemas.microsoft.com/office/drawing/2016/5/12/chartex" xmlns:cx7="http://schemas.microsoft.com/office/drawing/2016/5/13/chartex" xmlns:cx8="http://schemas.microsoft.com/office/drawing/2016/5/14/chartex" xmlns:mc="http://schemas.openxmlformats.org/markup-compatibility/2006" xmlns:aink="http://schemas.microsoft.com/office/drawing/2016/ink" xmlns:am3d="http://schemas.microsoft.com/office/drawing/2017/model3d" xmlns:o="urn:schemas-microsoft-com:office:office" xmlns:oel="http://schemas.microsoft.com/office/2019/extlst" xmlns:r="http://schemas.openxmlformats.org/officeDocument/2006/relationships" xmlns:m="http://schemas.openxmlformats.org/officeDocument/2006/math" xmlns:v="urn:schemas-microsoft-com:vml" xmlns:wp14="http://schemas.microsoft.com/office/word/2010/wordprocessingDrawing" xmlns:wp="http://schemas.openxmlformats.org/drawingml/2006/wordprocessingDrawing" xmlns:w10="urn:schemas-microsoft-com:office:word" xmlns:w="http://schemas.openxmlformats.org/wordprocessingml/2006/main" xmlns:w14="http://schemas.microsoft.com/office/word/2010/wordml" xmlns:w15="http://schemas.microsoft.com/office/word/2012/wordml" xmlns:w16cex="http://schemas.microsoft.com/office/word/2018/wordml/cex" xmlns:w16cid="http://schemas.microsoft.com/office/word/2016/wordml/cid" xmlns:w16="http://schemas.microsoft.com/office/word/2018/wordml" xmlns:w16sdtdh="http://schemas.microsoft.com/office/word/2020/wordml/sdtdatahash" xmlns:w16se="http://schemas.microsoft.com/office/word/2015/wordml/symex" xmlns:wpg="http://schemas.microsoft.com/office/word/2010/wordprocessingGroup" xmlns:wpi="http://schemas.microsoft.com/office/word/2010/wordprocessingInk" xmlns:wne="http://schemas.microsoft.com/office/word/2006/wordml" xmlns:wps="http://schemas.microsoft.com/office/word/2010/wordprocessingShape" mc:Ignorable="w14 w15 w16se w16cid w16 w16cex w16sdtdh wp14">
   <w:p>
     <w:pPr>
       <w:pStyle w:val="Header"/>
     </w:pPr>
-    <w:r>
-      <w:rPr>
-        <w:noProof/>
-      </w:rPr>
-      <w:pict w14:anchorId="02F53691">
-        <v:shapetype id="_x0000_t75" coordsize="21600,21600" o:spt="75" o:preferrelative="t" path="m@4@5l@4@11@9@11@9@5xe" filled="f" stroked="f">
-          <v:stroke joinstyle="miter"/>
-          <v:formulas>
-            <v:f eqn="if lineDrawn pixelLineWidth 0"/>
-            <v:f eqn="sum @0 1 0"/>
-            <v:f eqn="sum 0 0 @1"/>
-            <v:f eqn="prod @2 1 2"/>
-            <v:f eqn="prod @3 21600 pixelWidth"/>
-            <v:f eqn="prod @3 21600 pixelHeight"/>
-            <v:f eqn="sum @0 0 1"/>
-            <v:f eqn="prod @6 1 2"/>
-            <v:f eqn="prod @7 21600 pixelWidth"/>
-            <v:f eqn="sum @8 21600 0"/>
-            <v:f eqn="prod @7 21600 pixelHeight"/>
-            <v:f eqn="sum @10 21600 0"/>
-          </v:formulas>
-          <v:path o:extrusionok="f" gradientshapeok="t" o:connecttype="rect"/>
-          <o:lock v:ext="edit" aspectratio="t"/>
-        </v:shapetype>
-        <v:shape id="WordPictureWatermark384669420" o:spid="_x0000_s1025" type="#_x0000_t75" alt="" style="position:absolute;margin-left:0;margin-top:0;width:595pt;height:842pt;z-index:-251655168;mso-wrap-edited:f;mso-width-percent:0;mso-height-percent:0;mso-position-horizontal:center;mso-position-horizontal-relative:margin;mso-position-vertical:center;mso-position-vertical-relative:margin;mso-width-percent:0;mso-height-percent:0" o:allowincell="f">
-          <v:imagedata r:id="rId1" o:title="Page Background"/>
-          <w10:wrap anchorx="margin" anchory="margin"/>
-        </v:shape>
-      </w:pict>
-    </w:r>
   </w:p>
 </w:hdr>
 </file>

</xml_diff>

<commit_message>
Content updates. Automatic image conversion from SVG to EPS.
</commit_message>
<xml_diff>
--- a/templates/reference.docx
+++ b/templates/reference.docx
@@ -440,6 +440,191 @@
 <file path=word/numbering.xml><?xml version="1.0" encoding="utf-8"?>
 <w:numbering xmlns:wpc="http://schemas.microsoft.com/office/word/2010/wordprocessingCanvas" xmlns:cx="http://schemas.microsoft.com/office/drawing/2014/chartex" xmlns:cx1="http://schemas.microsoft.com/office/drawing/2015/9/8/chartex" xmlns:cx2="http://schemas.microsoft.com/office/drawing/2015/10/21/chartex" xmlns:cx3="http://schemas.microsoft.com/office/drawing/2016/5/9/chartex" xmlns:cx4="http://schemas.microsoft.com/office/drawing/2016/5/10/chartex" xmlns:cx5="http://schemas.microsoft.com/office/drawing/2016/5/11/chartex" xmlns:cx6="http://schemas.microsoft.com/office/drawing/2016/5/12/chartex" xmlns:cx7="http://schemas.microsoft.com/office/drawing/2016/5/13/chartex" xmlns:cx8="http://schemas.microsoft.com/office/drawing/2016/5/14/chartex" xmlns:mc="http://schemas.openxmlformats.org/markup-compatibility/2006" xmlns:aink="http://schemas.microsoft.com/office/drawing/2016/ink" xmlns:am3d="http://schemas.microsoft.com/office/drawing/2017/model3d" xmlns:o="urn:schemas-microsoft-com:office:office" xmlns:oel="http://schemas.microsoft.com/office/2019/extlst" xmlns:r="http://schemas.openxmlformats.org/officeDocument/2006/relationships" xmlns:m="http://schemas.openxmlformats.org/officeDocument/2006/math" xmlns:v="urn:schemas-microsoft-com:vml" xmlns:wp14="http://schemas.microsoft.com/office/word/2010/wordprocessingDrawing" xmlns:wp="http://schemas.openxmlformats.org/drawingml/2006/wordprocessingDrawing" xmlns:w10="urn:schemas-microsoft-com:office:word" xmlns:w="http://schemas.openxmlformats.org/wordprocessingml/2006/main" xmlns:w14="http://schemas.microsoft.com/office/word/2010/wordml" xmlns:w15="http://schemas.microsoft.com/office/word/2012/wordml" xmlns:w16cex="http://schemas.microsoft.com/office/word/2018/wordml/cex" xmlns:w16cid="http://schemas.microsoft.com/office/word/2016/wordml/cid" xmlns:w16="http://schemas.microsoft.com/office/word/2018/wordml" xmlns:w16sdtdh="http://schemas.microsoft.com/office/word/2020/wordml/sdtdatahash" xmlns:w16se="http://schemas.microsoft.com/office/word/2015/wordml/symex" xmlns:wpg="http://schemas.microsoft.com/office/word/2010/wordprocessingGroup" xmlns:wpi="http://schemas.microsoft.com/office/word/2010/wordprocessingInk" xmlns:wne="http://schemas.microsoft.com/office/word/2006/wordml" xmlns:wps="http://schemas.microsoft.com/office/word/2010/wordprocessingShape" mc:Ignorable="w14 w15 w16se w16cid w16 w16cex w16sdtdh wp14">
   <w:abstractNum w:abstractNumId="0" w15:restartNumberingAfterBreak="0">
+    <w:nsid w:val="FFFFFF7C"/>
+    <w:multiLevelType w:val="singleLevel"/>
+    <w:tmpl w:val="E6B67BE2"/>
+    <w:lvl w:ilvl="0">
+      <w:start w:val="1"/>
+      <w:numFmt w:val="decimal"/>
+      <w:lvlText w:val="%1."/>
+      <w:lvlJc w:val="left"/>
+      <w:pPr>
+        <w:tabs>
+          <w:tab w:val="num" w:pos="1800"/>
+        </w:tabs>
+        <w:ind w:left="1800" w:hanging="360"/>
+      </w:pPr>
+    </w:lvl>
+  </w:abstractNum>
+  <w:abstractNum w:abstractNumId="1" w15:restartNumberingAfterBreak="0">
+    <w:nsid w:val="FFFFFF7D"/>
+    <w:multiLevelType w:val="singleLevel"/>
+    <w:tmpl w:val="2E14048E"/>
+    <w:lvl w:ilvl="0">
+      <w:start w:val="1"/>
+      <w:numFmt w:val="decimal"/>
+      <w:lvlText w:val="%1."/>
+      <w:lvlJc w:val="left"/>
+      <w:pPr>
+        <w:tabs>
+          <w:tab w:val="num" w:pos="1440"/>
+        </w:tabs>
+        <w:ind w:left="1440" w:hanging="360"/>
+      </w:pPr>
+    </w:lvl>
+  </w:abstractNum>
+  <w:abstractNum w:abstractNumId="2" w15:restartNumberingAfterBreak="0">
+    <w:nsid w:val="FFFFFF7E"/>
+    <w:multiLevelType w:val="singleLevel"/>
+    <w:tmpl w:val="390E2C58"/>
+    <w:lvl w:ilvl="0">
+      <w:start w:val="1"/>
+      <w:numFmt w:val="decimal"/>
+      <w:lvlText w:val="%1."/>
+      <w:lvlJc w:val="left"/>
+      <w:pPr>
+        <w:tabs>
+          <w:tab w:val="num" w:pos="1080"/>
+        </w:tabs>
+        <w:ind w:left="1080" w:hanging="360"/>
+      </w:pPr>
+    </w:lvl>
+  </w:abstractNum>
+  <w:abstractNum w:abstractNumId="3" w15:restartNumberingAfterBreak="0">
+    <w:nsid w:val="FFFFFF7F"/>
+    <w:multiLevelType w:val="singleLevel"/>
+    <w:tmpl w:val="AE30FD62"/>
+    <w:lvl w:ilvl="0">
+      <w:start w:val="1"/>
+      <w:numFmt w:val="decimal"/>
+      <w:lvlText w:val="%1."/>
+      <w:lvlJc w:val="left"/>
+      <w:pPr>
+        <w:tabs>
+          <w:tab w:val="num" w:pos="720"/>
+        </w:tabs>
+        <w:ind w:left="720" w:hanging="360"/>
+      </w:pPr>
+    </w:lvl>
+  </w:abstractNum>
+  <w:abstractNum w:abstractNumId="4" w15:restartNumberingAfterBreak="0">
+    <w:nsid w:val="FFFFFF80"/>
+    <w:multiLevelType w:val="singleLevel"/>
+    <w:tmpl w:val="E89AE166"/>
+    <w:lvl w:ilvl="0">
+      <w:start w:val="1"/>
+      <w:numFmt w:val="bullet"/>
+      <w:lvlText w:val=""/>
+      <w:lvlJc w:val="left"/>
+      <w:pPr>
+        <w:tabs>
+          <w:tab w:val="num" w:pos="1800"/>
+        </w:tabs>
+        <w:ind w:left="1800" w:hanging="360"/>
+      </w:pPr>
+      <w:rPr>
+        <w:rFonts w:ascii="Symbol" w:hAnsi="Symbol" w:hint="default"/>
+      </w:rPr>
+    </w:lvl>
+  </w:abstractNum>
+  <w:abstractNum w:abstractNumId="5" w15:restartNumberingAfterBreak="0">
+    <w:nsid w:val="FFFFFF81"/>
+    <w:multiLevelType w:val="singleLevel"/>
+    <w:tmpl w:val="82F4540E"/>
+    <w:lvl w:ilvl="0">
+      <w:start w:val="1"/>
+      <w:numFmt w:val="bullet"/>
+      <w:lvlText w:val=""/>
+      <w:lvlJc w:val="left"/>
+      <w:pPr>
+        <w:tabs>
+          <w:tab w:val="num" w:pos="1440"/>
+        </w:tabs>
+        <w:ind w:left="1440" w:hanging="360"/>
+      </w:pPr>
+      <w:rPr>
+        <w:rFonts w:ascii="Symbol" w:hAnsi="Symbol" w:hint="default"/>
+      </w:rPr>
+    </w:lvl>
+  </w:abstractNum>
+  <w:abstractNum w:abstractNumId="6" w15:restartNumberingAfterBreak="0">
+    <w:nsid w:val="FFFFFF82"/>
+    <w:multiLevelType w:val="singleLevel"/>
+    <w:tmpl w:val="34921A72"/>
+    <w:lvl w:ilvl="0">
+      <w:start w:val="1"/>
+      <w:numFmt w:val="bullet"/>
+      <w:lvlText w:val=""/>
+      <w:lvlJc w:val="left"/>
+      <w:pPr>
+        <w:tabs>
+          <w:tab w:val="num" w:pos="1080"/>
+        </w:tabs>
+        <w:ind w:left="1080" w:hanging="360"/>
+      </w:pPr>
+      <w:rPr>
+        <w:rFonts w:ascii="Symbol" w:hAnsi="Symbol" w:hint="default"/>
+      </w:rPr>
+    </w:lvl>
+  </w:abstractNum>
+  <w:abstractNum w:abstractNumId="7" w15:restartNumberingAfterBreak="0">
+    <w:nsid w:val="FFFFFF83"/>
+    <w:multiLevelType w:val="singleLevel"/>
+    <w:tmpl w:val="0A62B376"/>
+    <w:lvl w:ilvl="0">
+      <w:start w:val="1"/>
+      <w:numFmt w:val="bullet"/>
+      <w:lvlText w:val=""/>
+      <w:lvlJc w:val="left"/>
+      <w:pPr>
+        <w:tabs>
+          <w:tab w:val="num" w:pos="720"/>
+        </w:tabs>
+        <w:ind w:left="720" w:hanging="360"/>
+      </w:pPr>
+      <w:rPr>
+        <w:rFonts w:ascii="Symbol" w:hAnsi="Symbol" w:hint="default"/>
+      </w:rPr>
+    </w:lvl>
+  </w:abstractNum>
+  <w:abstractNum w:abstractNumId="8" w15:restartNumberingAfterBreak="0">
+    <w:nsid w:val="FFFFFF88"/>
+    <w:multiLevelType w:val="singleLevel"/>
+    <w:tmpl w:val="51D6FA10"/>
+    <w:lvl w:ilvl="0">
+      <w:start w:val="1"/>
+      <w:numFmt w:val="decimal"/>
+      <w:lvlText w:val="%1."/>
+      <w:lvlJc w:val="left"/>
+      <w:pPr>
+        <w:tabs>
+          <w:tab w:val="num" w:pos="360"/>
+        </w:tabs>
+        <w:ind w:left="360" w:hanging="360"/>
+      </w:pPr>
+    </w:lvl>
+  </w:abstractNum>
+  <w:abstractNum w:abstractNumId="9" w15:restartNumberingAfterBreak="0">
+    <w:nsid w:val="FFFFFF89"/>
+    <w:multiLevelType w:val="singleLevel"/>
+    <w:tmpl w:val="33BC455A"/>
+    <w:lvl w:ilvl="0">
+      <w:start w:val="1"/>
+      <w:numFmt w:val="bullet"/>
+      <w:lvlText w:val=""/>
+      <w:lvlJc w:val="left"/>
+      <w:pPr>
+        <w:tabs>
+          <w:tab w:val="num" w:pos="360"/>
+        </w:tabs>
+        <w:ind w:left="360" w:hanging="360"/>
+      </w:pPr>
+      <w:rPr>
+        <w:rFonts w:ascii="Symbol" w:hAnsi="Symbol" w:hint="default"/>
+      </w:rPr>
+    </w:lvl>
+  </w:abstractNum>
+  <w:abstractNum w:abstractNumId="10" w15:restartNumberingAfterBreak="0">
     <w:nsid w:val="04FE3CF7"/>
     <w:multiLevelType w:val="hybridMultilevel"/>
     <w:tmpl w:val="B79ED264"/>
@@ -552,7 +737,7 @@
       </w:rPr>
     </w:lvl>
   </w:abstractNum>
-  <w:abstractNum w:abstractNumId="1" w15:restartNumberingAfterBreak="0">
+  <w:abstractNum w:abstractNumId="11" w15:restartNumberingAfterBreak="0">
     <w:nsid w:val="05221B60"/>
     <w:multiLevelType w:val="hybridMultilevel"/>
     <w:tmpl w:val="EA7657D0"/>
@@ -665,7 +850,7 @@
       </w:rPr>
     </w:lvl>
   </w:abstractNum>
-  <w:abstractNum w:abstractNumId="2" w15:restartNumberingAfterBreak="0">
+  <w:abstractNum w:abstractNumId="12" w15:restartNumberingAfterBreak="0">
     <w:nsid w:val="0F0142B7"/>
     <w:multiLevelType w:val="multilevel"/>
     <w:tmpl w:val="F9BEA5DE"/>
@@ -778,7 +963,7 @@
       </w:rPr>
     </w:lvl>
   </w:abstractNum>
-  <w:abstractNum w:abstractNumId="3" w15:restartNumberingAfterBreak="0">
+  <w:abstractNum w:abstractNumId="13" w15:restartNumberingAfterBreak="0">
     <w:nsid w:val="133501D8"/>
     <w:multiLevelType w:val="hybridMultilevel"/>
     <w:tmpl w:val="DFE02F54"/>
@@ -891,7 +1076,7 @@
       </w:rPr>
     </w:lvl>
   </w:abstractNum>
-  <w:abstractNum w:abstractNumId="4" w15:restartNumberingAfterBreak="0">
+  <w:abstractNum w:abstractNumId="14" w15:restartNumberingAfterBreak="0">
     <w:nsid w:val="1C18737F"/>
     <w:multiLevelType w:val="hybridMultilevel"/>
     <w:tmpl w:val="5AB42994"/>
@@ -1004,7 +1189,7 @@
       </w:rPr>
     </w:lvl>
   </w:abstractNum>
-  <w:abstractNum w:abstractNumId="5" w15:restartNumberingAfterBreak="0">
+  <w:abstractNum w:abstractNumId="15" w15:restartNumberingAfterBreak="0">
     <w:nsid w:val="20EE0746"/>
     <w:multiLevelType w:val="hybridMultilevel"/>
     <w:tmpl w:val="507E8772"/>
@@ -1117,7 +1302,7 @@
       </w:rPr>
     </w:lvl>
   </w:abstractNum>
-  <w:abstractNum w:abstractNumId="6" w15:restartNumberingAfterBreak="0">
+  <w:abstractNum w:abstractNumId="16" w15:restartNumberingAfterBreak="0">
     <w:nsid w:val="21B84A4C"/>
     <w:multiLevelType w:val="hybridMultilevel"/>
     <w:tmpl w:val="DA708520"/>
@@ -1230,7 +1415,7 @@
       </w:rPr>
     </w:lvl>
   </w:abstractNum>
-  <w:abstractNum w:abstractNumId="7" w15:restartNumberingAfterBreak="0">
+  <w:abstractNum w:abstractNumId="17" w15:restartNumberingAfterBreak="0">
     <w:nsid w:val="22333661"/>
     <w:multiLevelType w:val="hybridMultilevel"/>
     <w:tmpl w:val="B00E8208"/>
@@ -1343,7 +1528,7 @@
       </w:rPr>
     </w:lvl>
   </w:abstractNum>
-  <w:abstractNum w:abstractNumId="8" w15:restartNumberingAfterBreak="0">
+  <w:abstractNum w:abstractNumId="18" w15:restartNumberingAfterBreak="0">
     <w:nsid w:val="23231C73"/>
     <w:multiLevelType w:val="hybridMultilevel"/>
     <w:tmpl w:val="19240460"/>
@@ -1456,7 +1641,7 @@
       </w:rPr>
     </w:lvl>
   </w:abstractNum>
-  <w:abstractNum w:abstractNumId="9" w15:restartNumberingAfterBreak="0">
+  <w:abstractNum w:abstractNumId="19" w15:restartNumberingAfterBreak="0">
     <w:nsid w:val="27970E0F"/>
     <w:multiLevelType w:val="hybridMultilevel"/>
     <w:tmpl w:val="5F9C5F7A"/>
@@ -1569,7 +1754,7 @@
       </w:rPr>
     </w:lvl>
   </w:abstractNum>
-  <w:abstractNum w:abstractNumId="10" w15:restartNumberingAfterBreak="0">
+  <w:abstractNum w:abstractNumId="20" w15:restartNumberingAfterBreak="0">
     <w:nsid w:val="297811BB"/>
     <w:multiLevelType w:val="hybridMultilevel"/>
     <w:tmpl w:val="C4DCC504"/>
@@ -1682,7 +1867,7 @@
       </w:rPr>
     </w:lvl>
   </w:abstractNum>
-  <w:abstractNum w:abstractNumId="11" w15:restartNumberingAfterBreak="0">
+  <w:abstractNum w:abstractNumId="21" w15:restartNumberingAfterBreak="0">
     <w:nsid w:val="321B6D2D"/>
     <w:multiLevelType w:val="hybridMultilevel"/>
     <w:tmpl w:val="3774A772"/>
@@ -1795,7 +1980,7 @@
       </w:rPr>
     </w:lvl>
   </w:abstractNum>
-  <w:abstractNum w:abstractNumId="12" w15:restartNumberingAfterBreak="0">
+  <w:abstractNum w:abstractNumId="22" w15:restartNumberingAfterBreak="0">
     <w:nsid w:val="340D0C80"/>
     <w:multiLevelType w:val="hybridMultilevel"/>
     <w:tmpl w:val="66ECD99A"/>
@@ -1908,7 +2093,7 @@
       </w:rPr>
     </w:lvl>
   </w:abstractNum>
-  <w:abstractNum w:abstractNumId="13" w15:restartNumberingAfterBreak="0">
+  <w:abstractNum w:abstractNumId="23" w15:restartNumberingAfterBreak="0">
     <w:nsid w:val="35251179"/>
     <w:multiLevelType w:val="hybridMultilevel"/>
     <w:tmpl w:val="0C5A27A4"/>
@@ -2021,7 +2206,7 @@
       </w:rPr>
     </w:lvl>
   </w:abstractNum>
-  <w:abstractNum w:abstractNumId="14" w15:restartNumberingAfterBreak="0">
+  <w:abstractNum w:abstractNumId="24" w15:restartNumberingAfterBreak="0">
     <w:nsid w:val="3885125D"/>
     <w:multiLevelType w:val="hybridMultilevel"/>
     <w:tmpl w:val="353E0066"/>
@@ -2134,7 +2319,7 @@
       </w:rPr>
     </w:lvl>
   </w:abstractNum>
-  <w:abstractNum w:abstractNumId="15" w15:restartNumberingAfterBreak="0">
+  <w:abstractNum w:abstractNumId="25" w15:restartNumberingAfterBreak="0">
     <w:nsid w:val="396B00E0"/>
     <w:multiLevelType w:val="hybridMultilevel"/>
     <w:tmpl w:val="6728E76E"/>
@@ -2247,7 +2432,7 @@
       </w:rPr>
     </w:lvl>
   </w:abstractNum>
-  <w:abstractNum w:abstractNumId="16" w15:restartNumberingAfterBreak="0">
+  <w:abstractNum w:abstractNumId="26" w15:restartNumberingAfterBreak="0">
     <w:nsid w:val="40B528AC"/>
     <w:multiLevelType w:val="hybridMultilevel"/>
     <w:tmpl w:val="205A6500"/>
@@ -2360,7 +2545,7 @@
       </w:rPr>
     </w:lvl>
   </w:abstractNum>
-  <w:abstractNum w:abstractNumId="17" w15:restartNumberingAfterBreak="0">
+  <w:abstractNum w:abstractNumId="27" w15:restartNumberingAfterBreak="0">
     <w:nsid w:val="45174F0C"/>
     <w:multiLevelType w:val="hybridMultilevel"/>
     <w:tmpl w:val="722682F8"/>
@@ -2473,7 +2658,7 @@
       </w:rPr>
     </w:lvl>
   </w:abstractNum>
-  <w:abstractNum w:abstractNumId="18" w15:restartNumberingAfterBreak="0">
+  <w:abstractNum w:abstractNumId="28" w15:restartNumberingAfterBreak="0">
     <w:nsid w:val="4605774F"/>
     <w:multiLevelType w:val="hybridMultilevel"/>
     <w:tmpl w:val="CBC62236"/>
@@ -2586,7 +2771,7 @@
       </w:rPr>
     </w:lvl>
   </w:abstractNum>
-  <w:abstractNum w:abstractNumId="19" w15:restartNumberingAfterBreak="0">
+  <w:abstractNum w:abstractNumId="29" w15:restartNumberingAfterBreak="0">
     <w:nsid w:val="4A8F1EC8"/>
     <w:multiLevelType w:val="multilevel"/>
     <w:tmpl w:val="7C3EF000"/>
@@ -2699,7 +2884,7 @@
       </w:rPr>
     </w:lvl>
   </w:abstractNum>
-  <w:abstractNum w:abstractNumId="20" w15:restartNumberingAfterBreak="0">
+  <w:abstractNum w:abstractNumId="30" w15:restartNumberingAfterBreak="0">
     <w:nsid w:val="528213B0"/>
     <w:multiLevelType w:val="multilevel"/>
     <w:tmpl w:val="1A5A5C10"/>
@@ -2812,7 +2997,7 @@
       </w:rPr>
     </w:lvl>
   </w:abstractNum>
-  <w:abstractNum w:abstractNumId="21" w15:restartNumberingAfterBreak="0">
+  <w:abstractNum w:abstractNumId="31" w15:restartNumberingAfterBreak="0">
     <w:nsid w:val="53A36788"/>
     <w:multiLevelType w:val="hybridMultilevel"/>
     <w:tmpl w:val="1642666E"/>
@@ -2925,7 +3110,7 @@
       </w:rPr>
     </w:lvl>
   </w:abstractNum>
-  <w:abstractNum w:abstractNumId="22" w15:restartNumberingAfterBreak="0">
+  <w:abstractNum w:abstractNumId="32" w15:restartNumberingAfterBreak="0">
     <w:nsid w:val="53D56A9F"/>
     <w:multiLevelType w:val="hybridMultilevel"/>
     <w:tmpl w:val="43C2FAC2"/>
@@ -3038,7 +3223,7 @@
       </w:rPr>
     </w:lvl>
   </w:abstractNum>
-  <w:abstractNum w:abstractNumId="23" w15:restartNumberingAfterBreak="0">
+  <w:abstractNum w:abstractNumId="33" w15:restartNumberingAfterBreak="0">
     <w:nsid w:val="54311173"/>
     <w:multiLevelType w:val="hybridMultilevel"/>
     <w:tmpl w:val="34E6CE7C"/>
@@ -3151,7 +3336,7 @@
       </w:rPr>
     </w:lvl>
   </w:abstractNum>
-  <w:abstractNum w:abstractNumId="24" w15:restartNumberingAfterBreak="0">
+  <w:abstractNum w:abstractNumId="34" w15:restartNumberingAfterBreak="0">
     <w:nsid w:val="54602E65"/>
     <w:multiLevelType w:val="hybridMultilevel"/>
     <w:tmpl w:val="18165040"/>
@@ -3264,7 +3449,7 @@
       </w:rPr>
     </w:lvl>
   </w:abstractNum>
-  <w:abstractNum w:abstractNumId="25" w15:restartNumberingAfterBreak="0">
+  <w:abstractNum w:abstractNumId="35" w15:restartNumberingAfterBreak="0">
     <w:nsid w:val="54B433CB"/>
     <w:multiLevelType w:val="hybridMultilevel"/>
     <w:tmpl w:val="42147876"/>
@@ -3377,7 +3562,7 @@
       </w:rPr>
     </w:lvl>
   </w:abstractNum>
-  <w:abstractNum w:abstractNumId="26" w15:restartNumberingAfterBreak="0">
+  <w:abstractNum w:abstractNumId="36" w15:restartNumberingAfterBreak="0">
     <w:nsid w:val="59B12FA3"/>
     <w:multiLevelType w:val="hybridMultilevel"/>
     <w:tmpl w:val="5F523A6E"/>
@@ -3490,7 +3675,7 @@
       </w:rPr>
     </w:lvl>
   </w:abstractNum>
-  <w:abstractNum w:abstractNumId="27" w15:restartNumberingAfterBreak="0">
+  <w:abstractNum w:abstractNumId="37" w15:restartNumberingAfterBreak="0">
     <w:nsid w:val="5E2F0289"/>
     <w:multiLevelType w:val="hybridMultilevel"/>
     <w:tmpl w:val="ED9AED86"/>
@@ -3603,7 +3788,7 @@
       </w:rPr>
     </w:lvl>
   </w:abstractNum>
-  <w:abstractNum w:abstractNumId="28" w15:restartNumberingAfterBreak="0">
+  <w:abstractNum w:abstractNumId="38" w15:restartNumberingAfterBreak="0">
     <w:nsid w:val="614A2CE1"/>
     <w:multiLevelType w:val="hybridMultilevel"/>
     <w:tmpl w:val="D56622AE"/>
@@ -3717,7 +3902,7 @@
       </w:rPr>
     </w:lvl>
   </w:abstractNum>
-  <w:abstractNum w:abstractNumId="29" w15:restartNumberingAfterBreak="0">
+  <w:abstractNum w:abstractNumId="39" w15:restartNumberingAfterBreak="0">
     <w:nsid w:val="61AD7EFF"/>
     <w:multiLevelType w:val="hybridMultilevel"/>
     <w:tmpl w:val="84B233FC"/>
@@ -3830,7 +4015,7 @@
       </w:rPr>
     </w:lvl>
   </w:abstractNum>
-  <w:abstractNum w:abstractNumId="30" w15:restartNumberingAfterBreak="0">
+  <w:abstractNum w:abstractNumId="40" w15:restartNumberingAfterBreak="0">
     <w:nsid w:val="6ADE24D2"/>
     <w:multiLevelType w:val="hybridMultilevel"/>
     <w:tmpl w:val="900491F0"/>
@@ -3943,7 +4128,7 @@
       </w:rPr>
     </w:lvl>
   </w:abstractNum>
-  <w:abstractNum w:abstractNumId="31" w15:restartNumberingAfterBreak="0">
+  <w:abstractNum w:abstractNumId="41" w15:restartNumberingAfterBreak="0">
     <w:nsid w:val="6BAB5B6E"/>
     <w:multiLevelType w:val="hybridMultilevel"/>
     <w:tmpl w:val="9FB8D8DA"/>
@@ -4056,7 +4241,7 @@
       </w:rPr>
     </w:lvl>
   </w:abstractNum>
-  <w:abstractNum w:abstractNumId="32" w15:restartNumberingAfterBreak="0">
+  <w:abstractNum w:abstractNumId="42" w15:restartNumberingAfterBreak="0">
     <w:nsid w:val="719B0C66"/>
     <w:multiLevelType w:val="hybridMultilevel"/>
     <w:tmpl w:val="C5B8D798"/>
@@ -4169,7 +4354,7 @@
       </w:rPr>
     </w:lvl>
   </w:abstractNum>
-  <w:abstractNum w:abstractNumId="33" w15:restartNumberingAfterBreak="0">
+  <w:abstractNum w:abstractNumId="43" w15:restartNumberingAfterBreak="0">
     <w:nsid w:val="75882FD4"/>
     <w:multiLevelType w:val="hybridMultilevel"/>
     <w:tmpl w:val="15C44FC6"/>
@@ -4282,7 +4467,7 @@
       </w:rPr>
     </w:lvl>
   </w:abstractNum>
-  <w:abstractNum w:abstractNumId="34" w15:restartNumberingAfterBreak="0">
+  <w:abstractNum w:abstractNumId="44" w15:restartNumberingAfterBreak="0">
     <w:nsid w:val="785C2FAB"/>
     <w:multiLevelType w:val="multilevel"/>
     <w:tmpl w:val="BCAA4538"/>
@@ -4395,7 +4580,7 @@
       </w:rPr>
     </w:lvl>
   </w:abstractNum>
-  <w:abstractNum w:abstractNumId="35" w15:restartNumberingAfterBreak="0">
+  <w:abstractNum w:abstractNumId="45" w15:restartNumberingAfterBreak="0">
     <w:nsid w:val="7AAF557C"/>
     <w:multiLevelType w:val="hybridMultilevel"/>
     <w:tmpl w:val="17DA63EE"/>
@@ -4508,7 +4693,7 @@
       </w:rPr>
     </w:lvl>
   </w:abstractNum>
-  <w:abstractNum w:abstractNumId="36" w15:restartNumberingAfterBreak="0">
+  <w:abstractNum w:abstractNumId="46" w15:restartNumberingAfterBreak="0">
     <w:nsid w:val="7F1B7DB9"/>
     <w:multiLevelType w:val="hybridMultilevel"/>
     <w:tmpl w:val="FEE8BABE"/>
@@ -4622,115 +4807,145 @@
     </w:lvl>
   </w:abstractNum>
   <w:num w:numId="1" w16cid:durableId="1782604991">
+    <w:abstractNumId w:val="38"/>
+  </w:num>
+  <w:num w:numId="2" w16cid:durableId="1234702642">
+    <w:abstractNumId w:val="33"/>
+  </w:num>
+  <w:num w:numId="3" w16cid:durableId="591816632">
+    <w:abstractNumId w:val="45"/>
+  </w:num>
+  <w:num w:numId="4" w16cid:durableId="1668898648">
+    <w:abstractNumId w:val="35"/>
+  </w:num>
+  <w:num w:numId="5" w16cid:durableId="1855027247">
+    <w:abstractNumId w:val="39"/>
+  </w:num>
+  <w:num w:numId="6" w16cid:durableId="2084910142">
+    <w:abstractNumId w:val="18"/>
+  </w:num>
+  <w:num w:numId="7" w16cid:durableId="23293237">
+    <w:abstractNumId w:val="21"/>
+  </w:num>
+  <w:num w:numId="8" w16cid:durableId="1061490195">
+    <w:abstractNumId w:val="44"/>
+  </w:num>
+  <w:num w:numId="9" w16cid:durableId="750155851">
+    <w:abstractNumId w:val="20"/>
+  </w:num>
+  <w:num w:numId="10" w16cid:durableId="1359968874">
+    <w:abstractNumId w:val="19"/>
+  </w:num>
+  <w:num w:numId="11" w16cid:durableId="61562570">
+    <w:abstractNumId w:val="23"/>
+  </w:num>
+  <w:num w:numId="12" w16cid:durableId="1980381429">
+    <w:abstractNumId w:val="16"/>
+  </w:num>
+  <w:num w:numId="13" w16cid:durableId="999962483">
+    <w:abstractNumId w:val="30"/>
+  </w:num>
+  <w:num w:numId="14" w16cid:durableId="422722657">
+    <w:abstractNumId w:val="46"/>
+  </w:num>
+  <w:num w:numId="15" w16cid:durableId="1307927343">
+    <w:abstractNumId w:val="34"/>
+  </w:num>
+  <w:num w:numId="16" w16cid:durableId="1393312482">
+    <w:abstractNumId w:val="36"/>
+  </w:num>
+  <w:num w:numId="17" w16cid:durableId="1472937122">
+    <w:abstractNumId w:val="24"/>
+  </w:num>
+  <w:num w:numId="18" w16cid:durableId="674188926">
+    <w:abstractNumId w:val="42"/>
+  </w:num>
+  <w:num w:numId="19" w16cid:durableId="381827349">
+    <w:abstractNumId w:val="13"/>
+  </w:num>
+  <w:num w:numId="20" w16cid:durableId="1410033709">
+    <w:abstractNumId w:val="25"/>
+  </w:num>
+  <w:num w:numId="21" w16cid:durableId="931201818">
+    <w:abstractNumId w:val="31"/>
+  </w:num>
+  <w:num w:numId="22" w16cid:durableId="1292589117">
+    <w:abstractNumId w:val="40"/>
+  </w:num>
+  <w:num w:numId="23" w16cid:durableId="177085062">
+    <w:abstractNumId w:val="43"/>
+  </w:num>
+  <w:num w:numId="24" w16cid:durableId="1626350042">
+    <w:abstractNumId w:val="22"/>
+  </w:num>
+  <w:num w:numId="25" w16cid:durableId="1789549177">
+    <w:abstractNumId w:val="32"/>
+  </w:num>
+  <w:num w:numId="26" w16cid:durableId="1965428599">
+    <w:abstractNumId w:val="41"/>
+  </w:num>
+  <w:num w:numId="27" w16cid:durableId="1056586763">
+    <w:abstractNumId w:val="37"/>
+  </w:num>
+  <w:num w:numId="28" w16cid:durableId="130246100">
     <w:abstractNumId w:val="28"/>
   </w:num>
-  <w:num w:numId="2" w16cid:durableId="1234702642">
-    <w:abstractNumId w:val="23"/>
+  <w:num w:numId="29" w16cid:durableId="581567480">
+    <w:abstractNumId w:val="17"/>
   </w:num>
-  <w:num w:numId="3" w16cid:durableId="591816632">
-    <w:abstractNumId w:val="35"/>
+  <w:num w:numId="30" w16cid:durableId="1256092801">
+    <w:abstractNumId w:val="11"/>
   </w:num>
-  <w:num w:numId="4" w16cid:durableId="1668898648">
-    <w:abstractNumId w:val="25"/>
+  <w:num w:numId="31" w16cid:durableId="1706055988">
+    <w:abstractNumId w:val="26"/>
   </w:num>
-  <w:num w:numId="5" w16cid:durableId="1855027247">
+  <w:num w:numId="32" w16cid:durableId="938560288">
+    <w:abstractNumId w:val="27"/>
+  </w:num>
+  <w:num w:numId="33" w16cid:durableId="1278485602">
+    <w:abstractNumId w:val="15"/>
+  </w:num>
+  <w:num w:numId="34" w16cid:durableId="1633368610">
+    <w:abstractNumId w:val="14"/>
+  </w:num>
+  <w:num w:numId="35" w16cid:durableId="1766921804">
+    <w:abstractNumId w:val="10"/>
+  </w:num>
+  <w:num w:numId="36" w16cid:durableId="731851294">
     <w:abstractNumId w:val="29"/>
   </w:num>
-  <w:num w:numId="6" w16cid:durableId="2084910142">
+  <w:num w:numId="37" w16cid:durableId="1580287192">
+    <w:abstractNumId w:val="12"/>
+  </w:num>
+  <w:num w:numId="38" w16cid:durableId="324632428">
+    <w:abstractNumId w:val="0"/>
+  </w:num>
+  <w:num w:numId="39" w16cid:durableId="1554191795">
+    <w:abstractNumId w:val="1"/>
+  </w:num>
+  <w:num w:numId="40" w16cid:durableId="407771431">
+    <w:abstractNumId w:val="2"/>
+  </w:num>
+  <w:num w:numId="41" w16cid:durableId="609973123">
+    <w:abstractNumId w:val="3"/>
+  </w:num>
+  <w:num w:numId="42" w16cid:durableId="662972981">
     <w:abstractNumId w:val="8"/>
   </w:num>
-  <w:num w:numId="7" w16cid:durableId="23293237">
-    <w:abstractNumId w:val="11"/>
+  <w:num w:numId="43" w16cid:durableId="1569926059">
+    <w:abstractNumId w:val="4"/>
   </w:num>
-  <w:num w:numId="8" w16cid:durableId="1061490195">
-    <w:abstractNumId w:val="34"/>
+  <w:num w:numId="44" w16cid:durableId="57091271">
+    <w:abstractNumId w:val="5"/>
   </w:num>
-  <w:num w:numId="9" w16cid:durableId="750155851">
-    <w:abstractNumId w:val="10"/>
-  </w:num>
-  <w:num w:numId="10" w16cid:durableId="1359968874">
-    <w:abstractNumId w:val="9"/>
-  </w:num>
-  <w:num w:numId="11" w16cid:durableId="61562570">
-    <w:abstractNumId w:val="13"/>
-  </w:num>
-  <w:num w:numId="12" w16cid:durableId="1980381429">
+  <w:num w:numId="45" w16cid:durableId="493185085">
     <w:abstractNumId w:val="6"/>
   </w:num>
-  <w:num w:numId="13" w16cid:durableId="999962483">
-    <w:abstractNumId w:val="20"/>
-  </w:num>
-  <w:num w:numId="14" w16cid:durableId="422722657">
-    <w:abstractNumId w:val="36"/>
-  </w:num>
-  <w:num w:numId="15" w16cid:durableId="1307927343">
-    <w:abstractNumId w:val="24"/>
-  </w:num>
-  <w:num w:numId="16" w16cid:durableId="1393312482">
-    <w:abstractNumId w:val="26"/>
-  </w:num>
-  <w:num w:numId="17" w16cid:durableId="1472937122">
-    <w:abstractNumId w:val="14"/>
-  </w:num>
-  <w:num w:numId="18" w16cid:durableId="674188926">
-    <w:abstractNumId w:val="32"/>
-  </w:num>
-  <w:num w:numId="19" w16cid:durableId="381827349">
-    <w:abstractNumId w:val="3"/>
-  </w:num>
-  <w:num w:numId="20" w16cid:durableId="1410033709">
-    <w:abstractNumId w:val="15"/>
-  </w:num>
-  <w:num w:numId="21" w16cid:durableId="931201818">
-    <w:abstractNumId w:val="21"/>
-  </w:num>
-  <w:num w:numId="22" w16cid:durableId="1292589117">
-    <w:abstractNumId w:val="30"/>
-  </w:num>
-  <w:num w:numId="23" w16cid:durableId="177085062">
-    <w:abstractNumId w:val="33"/>
-  </w:num>
-  <w:num w:numId="24" w16cid:durableId="1626350042">
-    <w:abstractNumId w:val="12"/>
-  </w:num>
-  <w:num w:numId="25" w16cid:durableId="1789549177">
-    <w:abstractNumId w:val="22"/>
-  </w:num>
-  <w:num w:numId="26" w16cid:durableId="1965428599">
-    <w:abstractNumId w:val="31"/>
-  </w:num>
-  <w:num w:numId="27" w16cid:durableId="1056586763">
-    <w:abstractNumId w:val="27"/>
-  </w:num>
-  <w:num w:numId="28" w16cid:durableId="130246100">
-    <w:abstractNumId w:val="18"/>
-  </w:num>
-  <w:num w:numId="29" w16cid:durableId="581567480">
+  <w:num w:numId="46" w16cid:durableId="2026053435">
     <w:abstractNumId w:val="7"/>
   </w:num>
-  <w:num w:numId="30" w16cid:durableId="1256092801">
-    <w:abstractNumId w:val="1"/>
-  </w:num>
-  <w:num w:numId="31" w16cid:durableId="1706055988">
-    <w:abstractNumId w:val="16"/>
-  </w:num>
-  <w:num w:numId="32" w16cid:durableId="938560288">
-    <w:abstractNumId w:val="17"/>
-  </w:num>
-  <w:num w:numId="33" w16cid:durableId="1278485602">
-    <w:abstractNumId w:val="5"/>
-  </w:num>
-  <w:num w:numId="34" w16cid:durableId="1633368610">
-    <w:abstractNumId w:val="4"/>
-  </w:num>
-  <w:num w:numId="35" w16cid:durableId="1766921804">
-    <w:abstractNumId w:val="0"/>
-  </w:num>
-  <w:num w:numId="36" w16cid:durableId="731851294">
-    <w:abstractNumId w:val="19"/>
-  </w:num>
-  <w:num w:numId="37" w16cid:durableId="1580287192">
-    <w:abstractNumId w:val="2"/>
+  <w:num w:numId="47" w16cid:durableId="1502961952">
+    <w:abstractNumId w:val="9"/>
   </w:num>
   <w:numIdMacAtCleanup w:val="35"/>
 </w:numbering>
@@ -5345,7 +5560,7 @@
     <w:autoRedefine/>
     <w:uiPriority w:val="39"/>
     <w:unhideWhenUsed/>
-    <w:rsid w:val="00A92F90"/>
+    <w:rsid w:val="00FC71A0"/>
     <w:pPr>
       <w:spacing w:before="0" w:after="0"/>
       <w:ind w:left="720"/>
@@ -6701,6 +6916,55 @@
         <w:shd w:val="clear" w:color="auto" w:fill="5B9BD5" w:themeFill="accent1"/>
       </w:tcPr>
     </w:tblStylePr>
+  </w:style>
+  <w:style w:type="paragraph" w:styleId="BlockText">
+    <w:name w:val="Block Text"/>
+    <w:basedOn w:val="BodyText"/>
+    <w:uiPriority w:val="99"/>
+    <w:semiHidden/>
+    <w:unhideWhenUsed/>
+    <w:rsid w:val="005C5492"/>
+    <w:pPr>
+      <w:pBdr>
+        <w:top w:val="single" w:sz="4" w:space="4" w:color="4472C4" w:themeColor="accent5"/>
+        <w:left w:val="single" w:sz="4" w:space="4" w:color="4472C4" w:themeColor="accent5"/>
+        <w:bottom w:val="single" w:sz="4" w:space="4" w:color="4472C4" w:themeColor="accent5"/>
+        <w:right w:val="single" w:sz="4" w:space="4" w:color="4472C4" w:themeColor="accent5"/>
+      </w:pBdr>
+      <w:shd w:val="clear" w:color="auto" w:fill="FDF5FF"/>
+      <w:spacing w:before="360" w:after="360"/>
+      <w:ind w:left="567" w:right="567"/>
+    </w:pPr>
+    <w:rPr>
+      <w:rFonts w:ascii="Helvetica Neue Light" w:hAnsi="Helvetica Neue Light"/>
+      <w:i/>
+      <w:iCs/>
+      <w:color w:val="000000" w:themeColor="text1"/>
+    </w:rPr>
+  </w:style>
+  <w:style w:type="paragraph" w:styleId="BodyText">
+    <w:name w:val="Body Text"/>
+    <w:basedOn w:val="Normal"/>
+    <w:link w:val="BodyTextChar"/>
+    <w:uiPriority w:val="99"/>
+    <w:semiHidden/>
+    <w:unhideWhenUsed/>
+    <w:rsid w:val="00FC71A0"/>
+    <w:pPr>
+      <w:spacing w:after="120"/>
+    </w:pPr>
+  </w:style>
+  <w:style w:type="character" w:customStyle="1" w:styleId="BodyTextChar">
+    <w:name w:val="Body Text Char"/>
+    <w:basedOn w:val="DefaultParagraphFont"/>
+    <w:link w:val="BodyText"/>
+    <w:uiPriority w:val="99"/>
+    <w:semiHidden/>
+    <w:rsid w:val="00FC71A0"/>
+    <w:rPr>
+      <w:rFonts w:ascii="Helvetica Light" w:hAnsi="Helvetica Light"/>
+      <w:sz w:val="20"/>
+    </w:rPr>
   </w:style>
 </w:styles>
 </file>

</xml_diff>

<commit_message>
Replaced embedded owasp header logo from svg to emf
</commit_message>
<xml_diff>
--- a/templates/reference.docx
+++ b/templates/reference.docx
@@ -5,7 +5,11 @@
   <w:body>
     <w:p>
       <w:pPr>
-        <w:pStyle w:val="SourceCode"/>
+        <w:spacing w:before="0" w:after="0" w:line="240" w:lineRule="auto"/>
+        <w:rPr>
+          <w:rFonts w:ascii="JetBrains Mono Light" w:hAnsi="JetBrains Mono Light" w:cs="Times New Roman (Body CS)"/>
+          <w:sz w:val="18"/>
+        </w:rPr>
       </w:pPr>
     </w:p>
     <w:sectPr>
@@ -14,7 +18,6 @@
       <w:footerReference w:type="even" r:id="rId10"/>
       <w:footerReference w:type="default" r:id="rId11"/>
       <w:headerReference w:type="first" r:id="rId12"/>
-      <w:footerReference w:type="first" r:id="rId13"/>
       <w:pgSz w:w="11900" w:h="16840"/>
       <w:pgMar w:top="1440" w:right="1440" w:bottom="1440" w:left="1440" w:header="708" w:footer="708" w:gutter="0"/>
       <w:cols w:space="708"/>
@@ -261,16 +264,6 @@
 </w:ftr>
 </file>
 
-<file path=word/footer3.xml><?xml version="1.0" encoding="utf-8"?>
-<w:ftr xmlns:wpc="http://schemas.microsoft.com/office/word/2010/wordprocessingCanvas" xmlns:cx="http://schemas.microsoft.com/office/drawing/2014/chartex" xmlns:cx1="http://schemas.microsoft.com/office/drawing/2015/9/8/chartex" xmlns:cx2="http://schemas.microsoft.com/office/drawing/2015/10/21/chartex" xmlns:cx3="http://schemas.microsoft.com/office/drawing/2016/5/9/chartex" xmlns:cx4="http://schemas.microsoft.com/office/drawing/2016/5/10/chartex" xmlns:cx5="http://schemas.microsoft.com/office/drawing/2016/5/11/chartex" xmlns:cx6="http://schemas.microsoft.com/office/drawing/2016/5/12/chartex" xmlns:cx7="http://schemas.microsoft.com/office/drawing/2016/5/13/chartex" xmlns:cx8="http://schemas.microsoft.com/office/drawing/2016/5/14/chartex" xmlns:mc="http://schemas.openxmlformats.org/markup-compatibility/2006" xmlns:aink="http://schemas.microsoft.com/office/drawing/2016/ink" xmlns:am3d="http://schemas.microsoft.com/office/drawing/2017/model3d" xmlns:o="urn:schemas-microsoft-com:office:office" xmlns:oel="http://schemas.microsoft.com/office/2019/extlst" xmlns:r="http://schemas.openxmlformats.org/officeDocument/2006/relationships" xmlns:m="http://schemas.openxmlformats.org/officeDocument/2006/math" xmlns:v="urn:schemas-microsoft-com:vml" xmlns:wp14="http://schemas.microsoft.com/office/word/2010/wordprocessingDrawing" xmlns:wp="http://schemas.openxmlformats.org/drawingml/2006/wordprocessingDrawing" xmlns:w10="urn:schemas-microsoft-com:office:word" xmlns:w="http://schemas.openxmlformats.org/wordprocessingml/2006/main" xmlns:w14="http://schemas.microsoft.com/office/word/2010/wordml" xmlns:w15="http://schemas.microsoft.com/office/word/2012/wordml" xmlns:w16cex="http://schemas.microsoft.com/office/word/2018/wordml/cex" xmlns:w16cid="http://schemas.microsoft.com/office/word/2016/wordml/cid" xmlns:w16="http://schemas.microsoft.com/office/word/2018/wordml" xmlns:w16sdtdh="http://schemas.microsoft.com/office/word/2020/wordml/sdtdatahash" xmlns:w16se="http://schemas.microsoft.com/office/word/2015/wordml/symex" xmlns:wpg="http://schemas.microsoft.com/office/word/2010/wordprocessingGroup" xmlns:wpi="http://schemas.microsoft.com/office/word/2010/wordprocessingInk" xmlns:wne="http://schemas.microsoft.com/office/word/2006/wordml" xmlns:wps="http://schemas.microsoft.com/office/word/2010/wordprocessingShape" mc:Ignorable="w14 w15 w16se w16cid w16 w16cex w16sdtdh wp14">
-  <w:p>
-    <w:pPr>
-      <w:pStyle w:val="Footer"/>
-    </w:pPr>
-  </w:p>
-</w:ftr>
-</file>
-
 <file path=word/footnotes.xml><?xml version="1.0" encoding="utf-8"?>
 <w:footnotes xmlns:wpc="http://schemas.microsoft.com/office/word/2010/wordprocessingCanvas" xmlns:cx="http://schemas.microsoft.com/office/drawing/2014/chartex" xmlns:cx1="http://schemas.microsoft.com/office/drawing/2015/9/8/chartex" xmlns:cx2="http://schemas.microsoft.com/office/drawing/2015/10/21/chartex" xmlns:cx3="http://schemas.microsoft.com/office/drawing/2016/5/9/chartex" xmlns:cx4="http://schemas.microsoft.com/office/drawing/2016/5/10/chartex" xmlns:cx5="http://schemas.microsoft.com/office/drawing/2016/5/11/chartex" xmlns:cx6="http://schemas.microsoft.com/office/drawing/2016/5/12/chartex" xmlns:cx7="http://schemas.microsoft.com/office/drawing/2016/5/13/chartex" xmlns:cx8="http://schemas.microsoft.com/office/drawing/2016/5/14/chartex" xmlns:mc="http://schemas.openxmlformats.org/markup-compatibility/2006" xmlns:aink="http://schemas.microsoft.com/office/drawing/2016/ink" xmlns:am3d="http://schemas.microsoft.com/office/drawing/2017/model3d" xmlns:o="urn:schemas-microsoft-com:office:office" xmlns:oel="http://schemas.microsoft.com/office/2019/extlst" xmlns:r="http://schemas.openxmlformats.org/officeDocument/2006/relationships" xmlns:m="http://schemas.openxmlformats.org/officeDocument/2006/math" xmlns:v="urn:schemas-microsoft-com:vml" xmlns:wp14="http://schemas.microsoft.com/office/word/2010/wordprocessingDrawing" xmlns:wp="http://schemas.openxmlformats.org/drawingml/2006/wordprocessingDrawing" xmlns:w10="urn:schemas-microsoft-com:office:word" xmlns:w="http://schemas.openxmlformats.org/wordprocessingml/2006/main" xmlns:w14="http://schemas.microsoft.com/office/word/2010/wordml" xmlns:w15="http://schemas.microsoft.com/office/word/2012/wordml" xmlns:w16cex="http://schemas.microsoft.com/office/word/2018/wordml/cex" xmlns:w16cid="http://schemas.microsoft.com/office/word/2016/wordml/cid" xmlns:w16="http://schemas.microsoft.com/office/word/2018/wordml" xmlns:w16sdtdh="http://schemas.microsoft.com/office/word/2020/wordml/sdtdatahash" xmlns:w16se="http://schemas.microsoft.com/office/word/2015/wordml/symex" xmlns:wpg="http://schemas.microsoft.com/office/word/2010/wordprocessingGroup" xmlns:wpi="http://schemas.microsoft.com/office/word/2010/wordprocessingInk" xmlns:wne="http://schemas.microsoft.com/office/word/2006/wordml" xmlns:wps="http://schemas.microsoft.com/office/word/2010/wordprocessingShape" mc:Ignorable="w14 w15 w16se w16cid w16 w16cex w16sdtdh wp14">
   <w:footnote w:type="separator" w:id="-1">
@@ -379,13 +372,12 @@
     <w:r>
       <w:rPr>
         <w:noProof/>
-        <w:lang w:val="en-US"/>
       </w:rPr>
       <w:drawing>
-        <wp:inline distT="0" distB="0" distL="0" distR="0" wp14:anchorId="0D84ECE7" wp14:editId="3F811CD4">
-          <wp:extent cx="1143423" cy="351672"/>
-          <wp:effectExtent l="0" t="0" r="0" b="4445"/>
-          <wp:docPr id="2" name="Picture 2"/>
+        <wp:inline distT="0" distB="0" distL="0" distR="0" wp14:anchorId="752A86FF" wp14:editId="7B89DE8B">
+          <wp:extent cx="1180440" cy="351000"/>
+          <wp:effectExtent l="0" t="0" r="1270" b="5080"/>
+          <wp:docPr id="1017014781" name="Picture 1"/>
           <wp:cNvGraphicFramePr>
             <a:graphicFrameLocks xmlns:a="http://schemas.openxmlformats.org/drawingml/2006/main" noChangeAspect="1"/>
           </wp:cNvGraphicFramePr>
@@ -393,17 +385,11 @@
             <a:graphicData uri="http://schemas.openxmlformats.org/drawingml/2006/picture">
               <pic:pic xmlns:pic="http://schemas.openxmlformats.org/drawingml/2006/picture">
                 <pic:nvPicPr>
-                  <pic:cNvPr id="0" name="owasp_logo_1c_notext.png"/>
+                  <pic:cNvPr id="1017014781" name="Picture 1017014781"/>
                   <pic:cNvPicPr/>
                 </pic:nvPicPr>
                 <pic:blipFill>
-                  <a:blip r:embed="rId1">
-                    <a:extLst>
-                      <a:ext uri="{28A0092B-C50C-407E-A947-70E740481C1C}">
-                        <a14:useLocalDpi xmlns:a14="http://schemas.microsoft.com/office/drawing/2010/main" val="0"/>
-                      </a:ext>
-                    </a:extLst>
-                  </a:blip>
+                  <a:blip r:embed="rId1"/>
                   <a:stretch>
                     <a:fillRect/>
                   </a:stretch>
@@ -411,7 +397,7 @@
                 <pic:spPr>
                   <a:xfrm>
                     <a:off x="0" y="0"/>
-                    <a:ext cx="1143804" cy="351789"/>
+                    <a:ext cx="1180440" cy="351000"/>
                   </a:xfrm>
                   <a:prstGeom prst="rect">
                     <a:avLst/>

</xml_diff>